<commit_message>
Updated point 5 from report
</commit_message>
<xml_diff>
--- a/Project1/docs/IATrab1_EntregaFinal_Grupo33.docx
+++ b/Project1/docs/IATrab1_EntregaFinal_Grupo33.docx
@@ -2906,90 +2906,57 @@
     <w:p>
       <w:pPr>
         <w:pStyle w:val="Corpodetexto"/>
-      </w:pPr>
-      <w:r>
-        <w:rPr>
-          <w:lang w:val="pt-PT"/>
-        </w:rPr>
-        <w:t xml:space="preserve">TODO: </w:t>
-      </w:r>
-      <w:r>
-        <w:t>Descrevendo o projeto e implementação, na linguagem selecionada, do jogo incluindo a forma de representação do estado do tabuleiro, operadores (verificação do cumprimento das regras do jogo) aplicáveis com determinadas pré-condições e que têm efeitos sobre o estado do jogo e um dado custo, teste objetivo (determinação do final do jogo). Entre outras devem ser implementadas funções: ler nível de ficheiro (lendo um dado nível/estado de um ficheiro de texto), visualizar em modo de texto/gráfico um dado estado, validar uma dada jogada/operador (tendo em conta as suas pré-condições), executar uma dada jogada/operador, num dado tabuleiro, tendo em conta os seus efeitos e gerando o respetivo estado sucessor, listar todas as jogadas/operadores disponíveis num dado tabuleiro, avaliar um dado estado (tendo em conta a sua “proximidade” à solução final), testar se um dado estado é solução (teste objetivo). Os métodos de pesquisa para cálculo das jogadas a realizar que permitam ao computador jogar sozinho e resolver os puzzles devem ser descritos na secção seguinte assim como o método geral para os chamar e resolver o puzzle (utilizando um dado método selecionado de entre os disponíveis).</w:t>
-      </w:r>
-    </w:p>
-    <w:p>
-      <w:pPr>
-        <w:pStyle w:val="Corpodetexto"/>
-      </w:pPr>
-    </w:p>
-    <w:p>
-      <w:pPr>
-        <w:pStyle w:val="Ttulo1"/>
-        <w:rPr>
-          <w:lang w:val="pt-PT"/>
-        </w:rPr>
-      </w:pPr>
-      <w:r>
-        <w:t>Algoritmos de Pesquisa</w:t>
-      </w:r>
-    </w:p>
-    <w:p>
-      <w:pPr>
-        <w:pStyle w:val="Corpodetexto"/>
-        <w:rPr>
-          <w:lang w:val="pt-PT"/>
-        </w:rPr>
-      </w:pPr>
-      <w:r>
-        <w:rPr>
-          <w:lang w:val="pt-PT"/>
-        </w:rPr>
-        <w:t xml:space="preserve">Neste trabalho foram implementados todos os algoritmos de pesquisa pedidos, sendo eles: pesquisa em largura; pesquisa em profundidade; aprofundamento progressivo; custo uniforme; pesquisa gulosa; Algoritmo A*. </w:t>
-      </w:r>
-    </w:p>
-    <w:p>
-      <w:pPr>
-        <w:pStyle w:val="Corpodetexto"/>
-        <w:rPr>
-          <w:lang w:val="pt-PT"/>
-        </w:rPr>
-      </w:pPr>
-    </w:p>
-    <w:p>
-      <w:pPr>
-        <w:pStyle w:val="Corpodetexto"/>
-        <w:rPr>
-          <w:lang w:val="pt-PT"/>
-        </w:rPr>
-      </w:pPr>
-      <w:r>
-        <w:rPr>
-          <w:lang w:val="pt-PT"/>
-        </w:rPr>
-        <w:t xml:space="preserve">Na implementação de todos os algoritmos foi criada uma lista denominada </w:t>
+        <w:rPr>
+          <w:lang w:val="pt-PT"/>
+        </w:rPr>
+      </w:pPr>
+      <w:r>
+        <w:rPr>
+          <w:lang w:val="pt-PT"/>
+        </w:rPr>
+        <w:t xml:space="preserve">Cohesion é um jogo para </w:t>
       </w:r>
       <w:proofErr w:type="spellStart"/>
+      <w:r>
+        <w:rPr>
+          <w:lang w:val="pt-PT"/>
+        </w:rPr>
+        <w:t>Android</w:t>
+      </w:r>
+      <w:proofErr w:type="spellEnd"/>
+      <w:r>
+        <w:rPr>
+          <w:lang w:val="pt-PT"/>
+        </w:rPr>
+        <w:t xml:space="preserve"> cujo objetivo é juntar todas as peças da mesma cor. Para a implementação deste jogo optamos por criar uma classe </w:t>
+      </w:r>
       <w:r>
         <w:rPr>
           <w:b/>
           <w:i/>
           <w:lang w:val="pt-PT"/>
         </w:rPr>
-        <w:t>visited</w:t>
-      </w:r>
-      <w:proofErr w:type="spellEnd"/>
-      <w:r>
-        <w:rPr>
-          <w:b/>
-          <w:lang w:val="pt-PT"/>
-        </w:rPr>
-        <w:t xml:space="preserve">, </w:t>
-      </w:r>
-      <w:r>
-        <w:rPr>
-          <w:lang w:val="pt-PT"/>
-        </w:rPr>
-        <w:t xml:space="preserve">onde são guardados todos os nós já explorados. Em vez de utilizarmos uma fila de prioridade, como seria mais aconselhável para obter melhor eficiência, decidimos utilizar uma simples lista pois não conseguíamos assegurar a ordem correta dos nós quando se adicionavam à fila de prioridade. A lista </w:t>
+        <w:t>Game</w:t>
+      </w:r>
+      <w:r>
+        <w:rPr>
+          <w:lang w:val="pt-PT"/>
+        </w:rPr>
+        <w:t xml:space="preserve"> onde existe uma matriz 4x4 para representar o tabuleiro, com o estado atual do jogo, mapeando cada elemento desta matriz ao seu respetivo bloco no jogo (sendo 0 o equivalente a nenhuma peça).</w:t>
+      </w:r>
+    </w:p>
+    <w:p>
+      <w:pPr>
+        <w:pStyle w:val="Corpodetexto"/>
+        <w:rPr>
+          <w:lang w:val="pt-PT"/>
+        </w:rPr>
+      </w:pPr>
+      <w:r>
+        <w:rPr>
+          <w:lang w:val="pt-PT"/>
+        </w:rPr>
+        <w:t xml:space="preserve">Para facilitar a organização do código do jogo criamos uma classe </w:t>
       </w:r>
       <w:proofErr w:type="spellStart"/>
       <w:r>
@@ -2998,28 +2965,14 @@
           <w:i/>
           <w:lang w:val="pt-PT"/>
         </w:rPr>
-        <w:t>visited</w:t>
+        <w:t>Block</w:t>
       </w:r>
       <w:proofErr w:type="spellEnd"/>
       <w:r>
         <w:rPr>
           <w:lang w:val="pt-PT"/>
         </w:rPr>
-        <w:t xml:space="preserve"> é utilizada sempre que é explorado um novo nó para verificar se os seus filhos representam um estado de jogo que já tenha sido explorado. Esta, evita que se formem ciclos indesejados permitindo assim que os algoritmos sejam mais eficientes.</w:t>
-      </w:r>
-    </w:p>
-    <w:p>
-      <w:pPr>
-        <w:pStyle w:val="Corpodetexto"/>
-        <w:rPr>
-          <w:lang w:val="pt-PT"/>
-        </w:rPr>
-      </w:pPr>
-      <w:r>
-        <w:rPr>
-          <w:lang w:val="pt-PT"/>
-        </w:rPr>
-        <w:t>Os algoritmos de pesquisa em largura (</w:t>
+        <w:t>, que representa um bloco de peças da mesma cor, tais peças guardadas num array com as suas respetivas coordenadas (par com o x e o y). Esta classe é responsável por todas as ações envolvendo blocos, como verificar se se encontra adjacente a outro bloco em algum ponto e os operadores (</w:t>
       </w:r>
       <w:proofErr w:type="spellStart"/>
       <w:r>
@@ -3028,14 +2981,14 @@
           <w:i/>
           <w:lang w:val="pt-PT"/>
         </w:rPr>
-        <w:t>bfs</w:t>
+        <w:t>up</w:t>
       </w:r>
       <w:proofErr w:type="spellEnd"/>
       <w:r>
         <w:rPr>
           <w:lang w:val="pt-PT"/>
         </w:rPr>
-        <w:t>) e em profundidade (</w:t>
+        <w:t xml:space="preserve">, </w:t>
       </w:r>
       <w:proofErr w:type="spellStart"/>
       <w:r>
@@ -3044,14 +2997,14 @@
           <w:i/>
           <w:lang w:val="pt-PT"/>
         </w:rPr>
-        <w:t>dfs</w:t>
+        <w:t>down</w:t>
       </w:r>
       <w:proofErr w:type="spellEnd"/>
       <w:r>
         <w:rPr>
           <w:lang w:val="pt-PT"/>
         </w:rPr>
-        <w:t xml:space="preserve">) têm uma implementação muito semelhante, ambos possuem uma lista com nome </w:t>
+        <w:t xml:space="preserve">, </w:t>
       </w:r>
       <w:proofErr w:type="spellStart"/>
       <w:r>
@@ -3060,28 +3013,1206 @@
           <w:i/>
           <w:lang w:val="pt-PT"/>
         </w:rPr>
-        <w:t>queue</w:t>
+        <w:t>left</w:t>
       </w:r>
       <w:proofErr w:type="spellEnd"/>
       <w:r>
         <w:rPr>
           <w:lang w:val="pt-PT"/>
         </w:rPr>
-        <w:t xml:space="preserve"> que contém os nós que vão ser explorados. Cada nó contém o estado do jogo e os movimentos necessários para chegar ao estado do jogo ([</w:t>
-      </w:r>
+        <w:t xml:space="preserve">, </w:t>
+      </w:r>
+      <w:proofErr w:type="spellStart"/>
       <w:r>
         <w:rPr>
           <w:b/>
           <w:i/>
           <w:lang w:val="pt-PT"/>
         </w:rPr>
-        <w:t>game</w:t>
-      </w:r>
-      <w:r>
-        <w:rPr>
-          <w:lang w:val="pt-PT"/>
-        </w:rPr>
-        <w:t xml:space="preserve">, </w:t>
+        <w:t>right</w:t>
+      </w:r>
+      <w:proofErr w:type="spellEnd"/>
+      <w:r>
+        <w:rPr>
+          <w:lang w:val="pt-PT"/>
+        </w:rPr>
+        <w:t>).</w:t>
+      </w:r>
+    </w:p>
+    <w:p>
+      <w:pPr>
+        <w:shd w:val="clear" w:color="auto" w:fill="FFFFFF"/>
+        <w:spacing w:line="13.50pt" w:lineRule="atLeast"/>
+        <w:jc w:val="start"/>
+        <w:rPr>
+          <w:rFonts w:ascii="Menlo" w:eastAsia="Times New Roman" w:hAnsi="Menlo" w:cs="Menlo"/>
+          <w:color w:val="000000"/>
+          <w:sz w:val="16"/>
+          <w:szCs w:val="18"/>
+          <w:lang w:eastAsia="pt-PT"/>
+        </w:rPr>
+      </w:pPr>
+      <w:r>
+        <w:rPr>
+          <w:rFonts w:ascii="Menlo" w:eastAsia="Times New Roman" w:hAnsi="Menlo" w:cs="Menlo"/>
+          <w:color w:val="000000"/>
+          <w:sz w:val="16"/>
+          <w:szCs w:val="18"/>
+          <w:lang w:eastAsia="pt-PT"/>
+        </w:rPr>
+        <w:t xml:space="preserve">    </w:t>
+      </w:r>
+      <w:r>
+        <w:rPr>
+          <w:rFonts w:ascii="Menlo" w:eastAsia="Times New Roman" w:hAnsi="Menlo" w:cs="Menlo"/>
+          <w:color w:val="0000FF"/>
+          <w:sz w:val="16"/>
+          <w:szCs w:val="18"/>
+          <w:lang w:eastAsia="pt-PT"/>
+        </w:rPr>
+        <w:t>def</w:t>
+      </w:r>
+      <w:r>
+        <w:rPr>
+          <w:rFonts w:ascii="Menlo" w:eastAsia="Times New Roman" w:hAnsi="Menlo" w:cs="Menlo"/>
+          <w:color w:val="000000"/>
+          <w:sz w:val="16"/>
+          <w:szCs w:val="18"/>
+          <w:lang w:eastAsia="pt-PT"/>
+        </w:rPr>
+        <w:t xml:space="preserve"> </w:t>
+      </w:r>
+      <w:r>
+        <w:rPr>
+          <w:rFonts w:ascii="Menlo" w:eastAsia="Times New Roman" w:hAnsi="Menlo" w:cs="Menlo"/>
+          <w:color w:val="795E26"/>
+          <w:sz w:val="16"/>
+          <w:szCs w:val="18"/>
+          <w:lang w:eastAsia="pt-PT"/>
+        </w:rPr>
+        <w:t>up</w:t>
+      </w:r>
+      <w:r>
+        <w:rPr>
+          <w:rFonts w:ascii="Menlo" w:eastAsia="Times New Roman" w:hAnsi="Menlo" w:cs="Menlo"/>
+          <w:color w:val="000000"/>
+          <w:sz w:val="16"/>
+          <w:szCs w:val="18"/>
+          <w:lang w:eastAsia="pt-PT"/>
+        </w:rPr>
+        <w:t>(</w:t>
+      </w:r>
+      <w:r>
+        <w:rPr>
+          <w:rFonts w:ascii="Menlo" w:eastAsia="Times New Roman" w:hAnsi="Menlo" w:cs="Menlo"/>
+          <w:color w:val="001080"/>
+          <w:sz w:val="16"/>
+          <w:szCs w:val="18"/>
+          <w:lang w:eastAsia="pt-PT"/>
+        </w:rPr>
+        <w:t>self</w:t>
+      </w:r>
+      <w:r>
+        <w:rPr>
+          <w:rFonts w:ascii="Menlo" w:eastAsia="Times New Roman" w:hAnsi="Menlo" w:cs="Menlo"/>
+          <w:color w:val="000000"/>
+          <w:sz w:val="16"/>
+          <w:szCs w:val="18"/>
+          <w:lang w:eastAsia="pt-PT"/>
+        </w:rPr>
+        <w:t>):</w:t>
+      </w:r>
+    </w:p>
+    <w:p>
+      <w:pPr>
+        <w:shd w:val="clear" w:color="auto" w:fill="FFFFFF"/>
+        <w:spacing w:line="13.50pt" w:lineRule="atLeast"/>
+        <w:jc w:val="start"/>
+        <w:rPr>
+          <w:rFonts w:ascii="Menlo" w:eastAsia="Times New Roman" w:hAnsi="Menlo" w:cs="Menlo"/>
+          <w:color w:val="000000"/>
+          <w:sz w:val="16"/>
+          <w:szCs w:val="18"/>
+          <w:lang w:eastAsia="pt-PT"/>
+        </w:rPr>
+      </w:pPr>
+      <w:r>
+        <w:rPr>
+          <w:rFonts w:ascii="Menlo" w:eastAsia="Times New Roman" w:hAnsi="Menlo" w:cs="Menlo"/>
+          <w:color w:val="000000"/>
+          <w:sz w:val="16"/>
+          <w:szCs w:val="18"/>
+          <w:lang w:eastAsia="pt-PT"/>
+        </w:rPr>
+        <w:t xml:space="preserve">        </w:t>
+      </w:r>
+      <w:r>
+        <w:rPr>
+          <w:rFonts w:ascii="Menlo" w:eastAsia="Times New Roman" w:hAnsi="Menlo" w:cs="Menlo"/>
+          <w:color w:val="AF00DB"/>
+          <w:sz w:val="16"/>
+          <w:szCs w:val="18"/>
+          <w:lang w:eastAsia="pt-PT"/>
+        </w:rPr>
+        <w:t>for</w:t>
+      </w:r>
+      <w:r>
+        <w:rPr>
+          <w:rFonts w:ascii="Menlo" w:eastAsia="Times New Roman" w:hAnsi="Menlo" w:cs="Menlo"/>
+          <w:color w:val="000000"/>
+          <w:sz w:val="16"/>
+          <w:szCs w:val="18"/>
+          <w:lang w:eastAsia="pt-PT"/>
+        </w:rPr>
+        <w:t xml:space="preserve"> c </w:t>
+      </w:r>
+      <w:r>
+        <w:rPr>
+          <w:rFonts w:ascii="Menlo" w:eastAsia="Times New Roman" w:hAnsi="Menlo" w:cs="Menlo"/>
+          <w:color w:val="0000FF"/>
+          <w:sz w:val="16"/>
+          <w:szCs w:val="18"/>
+          <w:lang w:eastAsia="pt-PT"/>
+        </w:rPr>
+        <w:t>in</w:t>
+      </w:r>
+      <w:r>
+        <w:rPr>
+          <w:rFonts w:ascii="Menlo" w:eastAsia="Times New Roman" w:hAnsi="Menlo" w:cs="Menlo"/>
+          <w:color w:val="000000"/>
+          <w:sz w:val="16"/>
+          <w:szCs w:val="18"/>
+          <w:lang w:eastAsia="pt-PT"/>
+        </w:rPr>
+        <w:t xml:space="preserve"> </w:t>
+      </w:r>
+      <w:proofErr w:type="spellStart"/>
+      <w:proofErr w:type="gramStart"/>
+      <w:r>
+        <w:rPr>
+          <w:rFonts w:ascii="Menlo" w:eastAsia="Times New Roman" w:hAnsi="Menlo" w:cs="Menlo"/>
+          <w:color w:val="0000FF"/>
+          <w:sz w:val="16"/>
+          <w:szCs w:val="18"/>
+          <w:lang w:eastAsia="pt-PT"/>
+        </w:rPr>
+        <w:t>self</w:t>
+      </w:r>
+      <w:r>
+        <w:rPr>
+          <w:rFonts w:ascii="Menlo" w:eastAsia="Times New Roman" w:hAnsi="Menlo" w:cs="Menlo"/>
+          <w:color w:val="000000"/>
+          <w:sz w:val="16"/>
+          <w:szCs w:val="18"/>
+          <w:lang w:eastAsia="pt-PT"/>
+        </w:rPr>
+        <w:t>.coords</w:t>
+      </w:r>
+      <w:proofErr w:type="spellEnd"/>
+      <w:proofErr w:type="gramEnd"/>
+      <w:r>
+        <w:rPr>
+          <w:rFonts w:ascii="Menlo" w:eastAsia="Times New Roman" w:hAnsi="Menlo" w:cs="Menlo"/>
+          <w:color w:val="000000"/>
+          <w:sz w:val="16"/>
+          <w:szCs w:val="18"/>
+          <w:lang w:eastAsia="pt-PT"/>
+        </w:rPr>
+        <w:t>:</w:t>
+      </w:r>
+    </w:p>
+    <w:p>
+      <w:pPr>
+        <w:shd w:val="clear" w:color="auto" w:fill="FFFFFF"/>
+        <w:spacing w:line="13.50pt" w:lineRule="atLeast"/>
+        <w:jc w:val="start"/>
+        <w:rPr>
+          <w:rFonts w:ascii="Menlo" w:eastAsia="Times New Roman" w:hAnsi="Menlo" w:cs="Menlo"/>
+          <w:color w:val="09885A"/>
+          <w:sz w:val="16"/>
+          <w:szCs w:val="18"/>
+          <w:lang w:eastAsia="pt-PT"/>
+        </w:rPr>
+      </w:pPr>
+      <w:r>
+        <w:rPr>
+          <w:rFonts w:ascii="Menlo" w:eastAsia="Times New Roman" w:hAnsi="Menlo" w:cs="Menlo"/>
+          <w:color w:val="000000"/>
+          <w:sz w:val="16"/>
+          <w:szCs w:val="18"/>
+          <w:lang w:eastAsia="pt-PT"/>
+        </w:rPr>
+        <w:t xml:space="preserve">            </w:t>
+      </w:r>
+      <w:proofErr w:type="gramStart"/>
+      <w:r>
+        <w:rPr>
+          <w:rFonts w:ascii="Menlo" w:eastAsia="Times New Roman" w:hAnsi="Menlo" w:cs="Menlo"/>
+          <w:color w:val="000000"/>
+          <w:sz w:val="16"/>
+          <w:szCs w:val="18"/>
+          <w:lang w:eastAsia="pt-PT"/>
+        </w:rPr>
+        <w:t>c[</w:t>
+      </w:r>
+      <w:proofErr w:type="gramEnd"/>
+      <w:r>
+        <w:rPr>
+          <w:rFonts w:ascii="Menlo" w:eastAsia="Times New Roman" w:hAnsi="Menlo" w:cs="Menlo"/>
+          <w:color w:val="09885A"/>
+          <w:sz w:val="16"/>
+          <w:szCs w:val="18"/>
+          <w:lang w:eastAsia="pt-PT"/>
+        </w:rPr>
+        <w:t>0</w:t>
+      </w:r>
+      <w:r>
+        <w:rPr>
+          <w:rFonts w:ascii="Menlo" w:eastAsia="Times New Roman" w:hAnsi="Menlo" w:cs="Menlo"/>
+          <w:color w:val="000000"/>
+          <w:sz w:val="16"/>
+          <w:szCs w:val="18"/>
+          <w:lang w:eastAsia="pt-PT"/>
+        </w:rPr>
+        <w:t>] = c[</w:t>
+      </w:r>
+      <w:r>
+        <w:rPr>
+          <w:rFonts w:ascii="Menlo" w:eastAsia="Times New Roman" w:hAnsi="Menlo" w:cs="Menlo"/>
+          <w:color w:val="09885A"/>
+          <w:sz w:val="16"/>
+          <w:szCs w:val="18"/>
+          <w:lang w:eastAsia="pt-PT"/>
+        </w:rPr>
+        <w:t>0</w:t>
+      </w:r>
+      <w:r>
+        <w:rPr>
+          <w:rFonts w:ascii="Menlo" w:eastAsia="Times New Roman" w:hAnsi="Menlo" w:cs="Menlo"/>
+          <w:color w:val="000000"/>
+          <w:sz w:val="16"/>
+          <w:szCs w:val="18"/>
+          <w:lang w:eastAsia="pt-PT"/>
+        </w:rPr>
+        <w:t xml:space="preserve">] </w:t>
+      </w:r>
+      <w:r>
+        <w:rPr>
+          <w:rFonts w:ascii="Menlo" w:eastAsia="Times New Roman" w:hAnsi="Menlo" w:cs="Menlo"/>
+          <w:color w:val="000000"/>
+          <w:sz w:val="16"/>
+          <w:szCs w:val="18"/>
+          <w:lang w:eastAsia="pt-PT"/>
+        </w:rPr>
+        <w:t>–</w:t>
+      </w:r>
+      <w:r>
+        <w:rPr>
+          <w:rFonts w:ascii="Menlo" w:eastAsia="Times New Roman" w:hAnsi="Menlo" w:cs="Menlo"/>
+          <w:color w:val="000000"/>
+          <w:sz w:val="16"/>
+          <w:szCs w:val="18"/>
+          <w:lang w:eastAsia="pt-PT"/>
+        </w:rPr>
+        <w:t xml:space="preserve"> </w:t>
+      </w:r>
+      <w:r>
+        <w:rPr>
+          <w:rFonts w:ascii="Menlo" w:eastAsia="Times New Roman" w:hAnsi="Menlo" w:cs="Menlo"/>
+          <w:color w:val="09885A"/>
+          <w:sz w:val="16"/>
+          <w:szCs w:val="18"/>
+          <w:lang w:eastAsia="pt-PT"/>
+        </w:rPr>
+        <w:t>1</w:t>
+      </w:r>
+    </w:p>
+    <w:p>
+      <w:pPr>
+        <w:shd w:val="clear" w:color="auto" w:fill="FFFFFF"/>
+        <w:spacing w:line="13.50pt" w:lineRule="atLeast"/>
+        <w:jc w:val="start"/>
+        <w:rPr>
+          <w:rFonts w:ascii="Menlo" w:eastAsia="Times New Roman" w:hAnsi="Menlo" w:cs="Menlo"/>
+          <w:color w:val="000000"/>
+          <w:sz w:val="16"/>
+          <w:szCs w:val="18"/>
+          <w:lang w:eastAsia="pt-PT"/>
+        </w:rPr>
+      </w:pPr>
+    </w:p>
+    <w:p>
+      <w:pPr>
+        <w:shd w:val="clear" w:color="auto" w:fill="FFFFFF"/>
+        <w:spacing w:line="13.50pt" w:lineRule="atLeast"/>
+        <w:jc w:val="start"/>
+        <w:rPr>
+          <w:rFonts w:ascii="Menlo" w:eastAsia="Times New Roman" w:hAnsi="Menlo" w:cs="Menlo"/>
+          <w:color w:val="000000"/>
+          <w:sz w:val="16"/>
+          <w:szCs w:val="18"/>
+          <w:lang w:eastAsia="pt-PT"/>
+        </w:rPr>
+      </w:pPr>
+      <w:r>
+        <w:rPr>
+          <w:rFonts w:ascii="Menlo" w:eastAsia="Times New Roman" w:hAnsi="Menlo" w:cs="Menlo"/>
+          <w:color w:val="000000"/>
+          <w:sz w:val="16"/>
+          <w:szCs w:val="18"/>
+          <w:lang w:eastAsia="pt-PT"/>
+        </w:rPr>
+        <w:t xml:space="preserve">    </w:t>
+      </w:r>
+      <w:r>
+        <w:rPr>
+          <w:rFonts w:ascii="Menlo" w:eastAsia="Times New Roman" w:hAnsi="Menlo" w:cs="Menlo"/>
+          <w:color w:val="0000FF"/>
+          <w:sz w:val="16"/>
+          <w:szCs w:val="18"/>
+          <w:lang w:eastAsia="pt-PT"/>
+        </w:rPr>
+        <w:t>def</w:t>
+      </w:r>
+      <w:r>
+        <w:rPr>
+          <w:rFonts w:ascii="Menlo" w:eastAsia="Times New Roman" w:hAnsi="Menlo" w:cs="Menlo"/>
+          <w:color w:val="000000"/>
+          <w:sz w:val="16"/>
+          <w:szCs w:val="18"/>
+          <w:lang w:eastAsia="pt-PT"/>
+        </w:rPr>
+        <w:t xml:space="preserve"> </w:t>
+      </w:r>
+      <w:r>
+        <w:rPr>
+          <w:rFonts w:ascii="Menlo" w:eastAsia="Times New Roman" w:hAnsi="Menlo" w:cs="Menlo"/>
+          <w:color w:val="795E26"/>
+          <w:sz w:val="16"/>
+          <w:szCs w:val="18"/>
+          <w:lang w:eastAsia="pt-PT"/>
+        </w:rPr>
+        <w:t>down</w:t>
+      </w:r>
+      <w:r>
+        <w:rPr>
+          <w:rFonts w:ascii="Menlo" w:eastAsia="Times New Roman" w:hAnsi="Menlo" w:cs="Menlo"/>
+          <w:color w:val="000000"/>
+          <w:sz w:val="16"/>
+          <w:szCs w:val="18"/>
+          <w:lang w:eastAsia="pt-PT"/>
+        </w:rPr>
+        <w:t>(</w:t>
+      </w:r>
+      <w:r>
+        <w:rPr>
+          <w:rFonts w:ascii="Menlo" w:eastAsia="Times New Roman" w:hAnsi="Menlo" w:cs="Menlo"/>
+          <w:color w:val="001080"/>
+          <w:sz w:val="16"/>
+          <w:szCs w:val="18"/>
+          <w:lang w:eastAsia="pt-PT"/>
+        </w:rPr>
+        <w:t>self</w:t>
+      </w:r>
+      <w:r>
+        <w:rPr>
+          <w:rFonts w:ascii="Menlo" w:eastAsia="Times New Roman" w:hAnsi="Menlo" w:cs="Menlo"/>
+          <w:color w:val="000000"/>
+          <w:sz w:val="16"/>
+          <w:szCs w:val="18"/>
+          <w:lang w:eastAsia="pt-PT"/>
+        </w:rPr>
+        <w:t>):</w:t>
+      </w:r>
+    </w:p>
+    <w:p>
+      <w:pPr>
+        <w:shd w:val="clear" w:color="auto" w:fill="FFFFFF"/>
+        <w:spacing w:line="13.50pt" w:lineRule="atLeast"/>
+        <w:jc w:val="start"/>
+        <w:rPr>
+          <w:rFonts w:ascii="Menlo" w:eastAsia="Times New Roman" w:hAnsi="Menlo" w:cs="Menlo"/>
+          <w:color w:val="000000"/>
+          <w:sz w:val="16"/>
+          <w:szCs w:val="18"/>
+          <w:lang w:eastAsia="pt-PT"/>
+        </w:rPr>
+      </w:pPr>
+      <w:r>
+        <w:rPr>
+          <w:rFonts w:ascii="Menlo" w:eastAsia="Times New Roman" w:hAnsi="Menlo" w:cs="Menlo"/>
+          <w:color w:val="000000"/>
+          <w:sz w:val="16"/>
+          <w:szCs w:val="18"/>
+          <w:lang w:eastAsia="pt-PT"/>
+        </w:rPr>
+        <w:t xml:space="preserve">        </w:t>
+      </w:r>
+      <w:r>
+        <w:rPr>
+          <w:rFonts w:ascii="Menlo" w:eastAsia="Times New Roman" w:hAnsi="Menlo" w:cs="Menlo"/>
+          <w:color w:val="AF00DB"/>
+          <w:sz w:val="16"/>
+          <w:szCs w:val="18"/>
+          <w:lang w:eastAsia="pt-PT"/>
+        </w:rPr>
+        <w:t>for</w:t>
+      </w:r>
+      <w:r>
+        <w:rPr>
+          <w:rFonts w:ascii="Menlo" w:eastAsia="Times New Roman" w:hAnsi="Menlo" w:cs="Menlo"/>
+          <w:color w:val="000000"/>
+          <w:sz w:val="16"/>
+          <w:szCs w:val="18"/>
+          <w:lang w:eastAsia="pt-PT"/>
+        </w:rPr>
+        <w:t xml:space="preserve"> c </w:t>
+      </w:r>
+      <w:r>
+        <w:rPr>
+          <w:rFonts w:ascii="Menlo" w:eastAsia="Times New Roman" w:hAnsi="Menlo" w:cs="Menlo"/>
+          <w:color w:val="0000FF"/>
+          <w:sz w:val="16"/>
+          <w:szCs w:val="18"/>
+          <w:lang w:eastAsia="pt-PT"/>
+        </w:rPr>
+        <w:t>in</w:t>
+      </w:r>
+      <w:r>
+        <w:rPr>
+          <w:rFonts w:ascii="Menlo" w:eastAsia="Times New Roman" w:hAnsi="Menlo" w:cs="Menlo"/>
+          <w:color w:val="000000"/>
+          <w:sz w:val="16"/>
+          <w:szCs w:val="18"/>
+          <w:lang w:eastAsia="pt-PT"/>
+        </w:rPr>
+        <w:t xml:space="preserve"> </w:t>
+      </w:r>
+      <w:proofErr w:type="spellStart"/>
+      <w:proofErr w:type="gramStart"/>
+      <w:r>
+        <w:rPr>
+          <w:rFonts w:ascii="Menlo" w:eastAsia="Times New Roman" w:hAnsi="Menlo" w:cs="Menlo"/>
+          <w:color w:val="0000FF"/>
+          <w:sz w:val="16"/>
+          <w:szCs w:val="18"/>
+          <w:lang w:eastAsia="pt-PT"/>
+        </w:rPr>
+        <w:t>self</w:t>
+      </w:r>
+      <w:r>
+        <w:rPr>
+          <w:rFonts w:ascii="Menlo" w:eastAsia="Times New Roman" w:hAnsi="Menlo" w:cs="Menlo"/>
+          <w:color w:val="000000"/>
+          <w:sz w:val="16"/>
+          <w:szCs w:val="18"/>
+          <w:lang w:eastAsia="pt-PT"/>
+        </w:rPr>
+        <w:t>.coords</w:t>
+      </w:r>
+      <w:proofErr w:type="spellEnd"/>
+      <w:proofErr w:type="gramEnd"/>
+      <w:r>
+        <w:rPr>
+          <w:rFonts w:ascii="Menlo" w:eastAsia="Times New Roman" w:hAnsi="Menlo" w:cs="Menlo"/>
+          <w:color w:val="000000"/>
+          <w:sz w:val="16"/>
+          <w:szCs w:val="18"/>
+          <w:lang w:eastAsia="pt-PT"/>
+        </w:rPr>
+        <w:t>:</w:t>
+      </w:r>
+    </w:p>
+    <w:p>
+      <w:pPr>
+        <w:shd w:val="clear" w:color="auto" w:fill="FFFFFF"/>
+        <w:spacing w:line="13.50pt" w:lineRule="atLeast"/>
+        <w:jc w:val="start"/>
+        <w:rPr>
+          <w:rFonts w:ascii="Menlo" w:eastAsia="Times New Roman" w:hAnsi="Menlo" w:cs="Menlo"/>
+          <w:color w:val="09885A"/>
+          <w:sz w:val="16"/>
+          <w:szCs w:val="18"/>
+          <w:lang w:eastAsia="pt-PT"/>
+        </w:rPr>
+      </w:pPr>
+      <w:r>
+        <w:rPr>
+          <w:rFonts w:ascii="Menlo" w:eastAsia="Times New Roman" w:hAnsi="Menlo" w:cs="Menlo"/>
+          <w:color w:val="000000"/>
+          <w:sz w:val="16"/>
+          <w:szCs w:val="18"/>
+          <w:lang w:eastAsia="pt-PT"/>
+        </w:rPr>
+        <w:t xml:space="preserve">            </w:t>
+      </w:r>
+      <w:proofErr w:type="gramStart"/>
+      <w:r>
+        <w:rPr>
+          <w:rFonts w:ascii="Menlo" w:eastAsia="Times New Roman" w:hAnsi="Menlo" w:cs="Menlo"/>
+          <w:color w:val="000000"/>
+          <w:sz w:val="16"/>
+          <w:szCs w:val="18"/>
+          <w:lang w:eastAsia="pt-PT"/>
+        </w:rPr>
+        <w:t>c[</w:t>
+      </w:r>
+      <w:proofErr w:type="gramEnd"/>
+      <w:r>
+        <w:rPr>
+          <w:rFonts w:ascii="Menlo" w:eastAsia="Times New Roman" w:hAnsi="Menlo" w:cs="Menlo"/>
+          <w:color w:val="09885A"/>
+          <w:sz w:val="16"/>
+          <w:szCs w:val="18"/>
+          <w:lang w:eastAsia="pt-PT"/>
+        </w:rPr>
+        <w:t>0</w:t>
+      </w:r>
+      <w:r>
+        <w:rPr>
+          <w:rFonts w:ascii="Menlo" w:eastAsia="Times New Roman" w:hAnsi="Menlo" w:cs="Menlo"/>
+          <w:color w:val="000000"/>
+          <w:sz w:val="16"/>
+          <w:szCs w:val="18"/>
+          <w:lang w:eastAsia="pt-PT"/>
+        </w:rPr>
+        <w:t>] = c[</w:t>
+      </w:r>
+      <w:r>
+        <w:rPr>
+          <w:rFonts w:ascii="Menlo" w:eastAsia="Times New Roman" w:hAnsi="Menlo" w:cs="Menlo"/>
+          <w:color w:val="09885A"/>
+          <w:sz w:val="16"/>
+          <w:szCs w:val="18"/>
+          <w:lang w:eastAsia="pt-PT"/>
+        </w:rPr>
+        <w:t>0</w:t>
+      </w:r>
+      <w:r>
+        <w:rPr>
+          <w:rFonts w:ascii="Menlo" w:eastAsia="Times New Roman" w:hAnsi="Menlo" w:cs="Menlo"/>
+          <w:color w:val="000000"/>
+          <w:sz w:val="16"/>
+          <w:szCs w:val="18"/>
+          <w:lang w:eastAsia="pt-PT"/>
+        </w:rPr>
+        <w:t xml:space="preserve">] + </w:t>
+      </w:r>
+      <w:r>
+        <w:rPr>
+          <w:rFonts w:ascii="Menlo" w:eastAsia="Times New Roman" w:hAnsi="Menlo" w:cs="Menlo"/>
+          <w:color w:val="09885A"/>
+          <w:sz w:val="16"/>
+          <w:szCs w:val="18"/>
+          <w:lang w:eastAsia="pt-PT"/>
+        </w:rPr>
+        <w:t>1</w:t>
+      </w:r>
+    </w:p>
+    <w:p>
+      <w:pPr>
+        <w:shd w:val="clear" w:color="auto" w:fill="FFFFFF"/>
+        <w:spacing w:line="13.50pt" w:lineRule="atLeast"/>
+        <w:jc w:val="start"/>
+        <w:rPr>
+          <w:rFonts w:ascii="Menlo" w:eastAsia="Times New Roman" w:hAnsi="Menlo" w:cs="Menlo"/>
+          <w:color w:val="000000"/>
+          <w:sz w:val="16"/>
+          <w:szCs w:val="18"/>
+          <w:lang w:eastAsia="pt-PT"/>
+        </w:rPr>
+      </w:pPr>
+    </w:p>
+    <w:p>
+      <w:pPr>
+        <w:shd w:val="clear" w:color="auto" w:fill="FFFFFF"/>
+        <w:spacing w:line="13.50pt" w:lineRule="atLeast"/>
+        <w:jc w:val="start"/>
+        <w:rPr>
+          <w:rFonts w:ascii="Menlo" w:eastAsia="Times New Roman" w:hAnsi="Menlo" w:cs="Menlo"/>
+          <w:color w:val="000000"/>
+          <w:sz w:val="16"/>
+          <w:szCs w:val="18"/>
+          <w:lang w:eastAsia="pt-PT"/>
+        </w:rPr>
+      </w:pPr>
+      <w:r>
+        <w:rPr>
+          <w:rFonts w:ascii="Menlo" w:eastAsia="Times New Roman" w:hAnsi="Menlo" w:cs="Menlo"/>
+          <w:color w:val="000000"/>
+          <w:sz w:val="16"/>
+          <w:szCs w:val="18"/>
+          <w:lang w:eastAsia="pt-PT"/>
+        </w:rPr>
+        <w:t xml:space="preserve">    </w:t>
+      </w:r>
+      <w:r>
+        <w:rPr>
+          <w:rFonts w:ascii="Menlo" w:eastAsia="Times New Roman" w:hAnsi="Menlo" w:cs="Menlo"/>
+          <w:color w:val="0000FF"/>
+          <w:sz w:val="16"/>
+          <w:szCs w:val="18"/>
+          <w:lang w:eastAsia="pt-PT"/>
+        </w:rPr>
+        <w:t>def</w:t>
+      </w:r>
+      <w:r>
+        <w:rPr>
+          <w:rFonts w:ascii="Menlo" w:eastAsia="Times New Roman" w:hAnsi="Menlo" w:cs="Menlo"/>
+          <w:color w:val="000000"/>
+          <w:sz w:val="16"/>
+          <w:szCs w:val="18"/>
+          <w:lang w:eastAsia="pt-PT"/>
+        </w:rPr>
+        <w:t xml:space="preserve"> </w:t>
+      </w:r>
+      <w:r>
+        <w:rPr>
+          <w:rFonts w:ascii="Menlo" w:eastAsia="Times New Roman" w:hAnsi="Menlo" w:cs="Menlo"/>
+          <w:color w:val="795E26"/>
+          <w:sz w:val="16"/>
+          <w:szCs w:val="18"/>
+          <w:lang w:eastAsia="pt-PT"/>
+        </w:rPr>
+        <w:t>left</w:t>
+      </w:r>
+      <w:r>
+        <w:rPr>
+          <w:rFonts w:ascii="Menlo" w:eastAsia="Times New Roman" w:hAnsi="Menlo" w:cs="Menlo"/>
+          <w:color w:val="000000"/>
+          <w:sz w:val="16"/>
+          <w:szCs w:val="18"/>
+          <w:lang w:eastAsia="pt-PT"/>
+        </w:rPr>
+        <w:t>(</w:t>
+      </w:r>
+      <w:r>
+        <w:rPr>
+          <w:rFonts w:ascii="Menlo" w:eastAsia="Times New Roman" w:hAnsi="Menlo" w:cs="Menlo"/>
+          <w:color w:val="001080"/>
+          <w:sz w:val="16"/>
+          <w:szCs w:val="18"/>
+          <w:lang w:eastAsia="pt-PT"/>
+        </w:rPr>
+        <w:t>self</w:t>
+      </w:r>
+      <w:r>
+        <w:rPr>
+          <w:rFonts w:ascii="Menlo" w:eastAsia="Times New Roman" w:hAnsi="Menlo" w:cs="Menlo"/>
+          <w:color w:val="000000"/>
+          <w:sz w:val="16"/>
+          <w:szCs w:val="18"/>
+          <w:lang w:eastAsia="pt-PT"/>
+        </w:rPr>
+        <w:t>):</w:t>
+      </w:r>
+    </w:p>
+    <w:p>
+      <w:pPr>
+        <w:shd w:val="clear" w:color="auto" w:fill="FFFFFF"/>
+        <w:spacing w:line="13.50pt" w:lineRule="atLeast"/>
+        <w:jc w:val="start"/>
+        <w:rPr>
+          <w:rFonts w:ascii="Menlo" w:eastAsia="Times New Roman" w:hAnsi="Menlo" w:cs="Menlo"/>
+          <w:color w:val="000000"/>
+          <w:sz w:val="16"/>
+          <w:szCs w:val="18"/>
+          <w:lang w:eastAsia="pt-PT"/>
+        </w:rPr>
+      </w:pPr>
+      <w:r>
+        <w:rPr>
+          <w:rFonts w:ascii="Menlo" w:eastAsia="Times New Roman" w:hAnsi="Menlo" w:cs="Menlo"/>
+          <w:color w:val="000000"/>
+          <w:sz w:val="16"/>
+          <w:szCs w:val="18"/>
+          <w:lang w:eastAsia="pt-PT"/>
+        </w:rPr>
+        <w:t xml:space="preserve">        </w:t>
+      </w:r>
+      <w:r>
+        <w:rPr>
+          <w:rFonts w:ascii="Menlo" w:eastAsia="Times New Roman" w:hAnsi="Menlo" w:cs="Menlo"/>
+          <w:color w:val="AF00DB"/>
+          <w:sz w:val="16"/>
+          <w:szCs w:val="18"/>
+          <w:lang w:eastAsia="pt-PT"/>
+        </w:rPr>
+        <w:t>for</w:t>
+      </w:r>
+      <w:r>
+        <w:rPr>
+          <w:rFonts w:ascii="Menlo" w:eastAsia="Times New Roman" w:hAnsi="Menlo" w:cs="Menlo"/>
+          <w:color w:val="000000"/>
+          <w:sz w:val="16"/>
+          <w:szCs w:val="18"/>
+          <w:lang w:eastAsia="pt-PT"/>
+        </w:rPr>
+        <w:t xml:space="preserve"> c </w:t>
+      </w:r>
+      <w:r>
+        <w:rPr>
+          <w:rFonts w:ascii="Menlo" w:eastAsia="Times New Roman" w:hAnsi="Menlo" w:cs="Menlo"/>
+          <w:color w:val="0000FF"/>
+          <w:sz w:val="16"/>
+          <w:szCs w:val="18"/>
+          <w:lang w:eastAsia="pt-PT"/>
+        </w:rPr>
+        <w:t>in</w:t>
+      </w:r>
+      <w:r>
+        <w:rPr>
+          <w:rFonts w:ascii="Menlo" w:eastAsia="Times New Roman" w:hAnsi="Menlo" w:cs="Menlo"/>
+          <w:color w:val="000000"/>
+          <w:sz w:val="16"/>
+          <w:szCs w:val="18"/>
+          <w:lang w:eastAsia="pt-PT"/>
+        </w:rPr>
+        <w:t xml:space="preserve"> </w:t>
+      </w:r>
+      <w:proofErr w:type="spellStart"/>
+      <w:proofErr w:type="gramStart"/>
+      <w:r>
+        <w:rPr>
+          <w:rFonts w:ascii="Menlo" w:eastAsia="Times New Roman" w:hAnsi="Menlo" w:cs="Menlo"/>
+          <w:color w:val="0000FF"/>
+          <w:sz w:val="16"/>
+          <w:szCs w:val="18"/>
+          <w:lang w:eastAsia="pt-PT"/>
+        </w:rPr>
+        <w:t>self</w:t>
+      </w:r>
+      <w:r>
+        <w:rPr>
+          <w:rFonts w:ascii="Menlo" w:eastAsia="Times New Roman" w:hAnsi="Menlo" w:cs="Menlo"/>
+          <w:color w:val="000000"/>
+          <w:sz w:val="16"/>
+          <w:szCs w:val="18"/>
+          <w:lang w:eastAsia="pt-PT"/>
+        </w:rPr>
+        <w:t>.coords</w:t>
+      </w:r>
+      <w:proofErr w:type="spellEnd"/>
+      <w:proofErr w:type="gramEnd"/>
+      <w:r>
+        <w:rPr>
+          <w:rFonts w:ascii="Menlo" w:eastAsia="Times New Roman" w:hAnsi="Menlo" w:cs="Menlo"/>
+          <w:color w:val="000000"/>
+          <w:sz w:val="16"/>
+          <w:szCs w:val="18"/>
+          <w:lang w:eastAsia="pt-PT"/>
+        </w:rPr>
+        <w:t>:</w:t>
+      </w:r>
+    </w:p>
+    <w:p>
+      <w:pPr>
+        <w:shd w:val="clear" w:color="auto" w:fill="FFFFFF"/>
+        <w:spacing w:line="13.50pt" w:lineRule="atLeast"/>
+        <w:jc w:val="start"/>
+        <w:rPr>
+          <w:rFonts w:ascii="Menlo" w:eastAsia="Times New Roman" w:hAnsi="Menlo" w:cs="Menlo"/>
+          <w:color w:val="09885A"/>
+          <w:sz w:val="16"/>
+          <w:szCs w:val="18"/>
+          <w:lang w:eastAsia="pt-PT"/>
+        </w:rPr>
+      </w:pPr>
+      <w:r>
+        <w:rPr>
+          <w:rFonts w:ascii="Menlo" w:eastAsia="Times New Roman" w:hAnsi="Menlo" w:cs="Menlo"/>
+          <w:color w:val="000000"/>
+          <w:sz w:val="16"/>
+          <w:szCs w:val="18"/>
+          <w:lang w:eastAsia="pt-PT"/>
+        </w:rPr>
+        <w:t xml:space="preserve">            </w:t>
+      </w:r>
+      <w:proofErr w:type="gramStart"/>
+      <w:r>
+        <w:rPr>
+          <w:rFonts w:ascii="Menlo" w:eastAsia="Times New Roman" w:hAnsi="Menlo" w:cs="Menlo"/>
+          <w:color w:val="000000"/>
+          <w:sz w:val="16"/>
+          <w:szCs w:val="18"/>
+          <w:lang w:eastAsia="pt-PT"/>
+        </w:rPr>
+        <w:t>c[</w:t>
+      </w:r>
+      <w:proofErr w:type="gramEnd"/>
+      <w:r>
+        <w:rPr>
+          <w:rFonts w:ascii="Menlo" w:eastAsia="Times New Roman" w:hAnsi="Menlo" w:cs="Menlo"/>
+          <w:color w:val="09885A"/>
+          <w:sz w:val="16"/>
+          <w:szCs w:val="18"/>
+          <w:lang w:eastAsia="pt-PT"/>
+        </w:rPr>
+        <w:t>1</w:t>
+      </w:r>
+      <w:r>
+        <w:rPr>
+          <w:rFonts w:ascii="Menlo" w:eastAsia="Times New Roman" w:hAnsi="Menlo" w:cs="Menlo"/>
+          <w:color w:val="000000"/>
+          <w:sz w:val="16"/>
+          <w:szCs w:val="18"/>
+          <w:lang w:eastAsia="pt-PT"/>
+        </w:rPr>
+        <w:t>] = c[</w:t>
+      </w:r>
+      <w:r>
+        <w:rPr>
+          <w:rFonts w:ascii="Menlo" w:eastAsia="Times New Roman" w:hAnsi="Menlo" w:cs="Menlo"/>
+          <w:color w:val="09885A"/>
+          <w:sz w:val="16"/>
+          <w:szCs w:val="18"/>
+          <w:lang w:eastAsia="pt-PT"/>
+        </w:rPr>
+        <w:t>1</w:t>
+      </w:r>
+      <w:r>
+        <w:rPr>
+          <w:rFonts w:ascii="Menlo" w:eastAsia="Times New Roman" w:hAnsi="Menlo" w:cs="Menlo"/>
+          <w:color w:val="000000"/>
+          <w:sz w:val="16"/>
+          <w:szCs w:val="18"/>
+          <w:lang w:eastAsia="pt-PT"/>
+        </w:rPr>
+        <w:t xml:space="preserve">] </w:t>
+      </w:r>
+      <w:r>
+        <w:rPr>
+          <w:rFonts w:ascii="Menlo" w:eastAsia="Times New Roman" w:hAnsi="Menlo" w:cs="Menlo"/>
+          <w:color w:val="000000"/>
+          <w:sz w:val="16"/>
+          <w:szCs w:val="18"/>
+          <w:lang w:eastAsia="pt-PT"/>
+        </w:rPr>
+        <w:t>–</w:t>
+      </w:r>
+      <w:r>
+        <w:rPr>
+          <w:rFonts w:ascii="Menlo" w:eastAsia="Times New Roman" w:hAnsi="Menlo" w:cs="Menlo"/>
+          <w:color w:val="000000"/>
+          <w:sz w:val="16"/>
+          <w:szCs w:val="18"/>
+          <w:lang w:eastAsia="pt-PT"/>
+        </w:rPr>
+        <w:t xml:space="preserve"> </w:t>
+      </w:r>
+      <w:r>
+        <w:rPr>
+          <w:rFonts w:ascii="Menlo" w:eastAsia="Times New Roman" w:hAnsi="Menlo" w:cs="Menlo"/>
+          <w:color w:val="09885A"/>
+          <w:sz w:val="16"/>
+          <w:szCs w:val="18"/>
+          <w:lang w:eastAsia="pt-PT"/>
+        </w:rPr>
+        <w:t>1</w:t>
+      </w:r>
+    </w:p>
+    <w:p>
+      <w:pPr>
+        <w:shd w:val="clear" w:color="auto" w:fill="FFFFFF"/>
+        <w:spacing w:line="13.50pt" w:lineRule="atLeast"/>
+        <w:jc w:val="start"/>
+        <w:rPr>
+          <w:rFonts w:ascii="Menlo" w:eastAsia="Times New Roman" w:hAnsi="Menlo" w:cs="Menlo"/>
+          <w:color w:val="000000"/>
+          <w:sz w:val="16"/>
+          <w:szCs w:val="18"/>
+          <w:lang w:eastAsia="pt-PT"/>
+        </w:rPr>
+      </w:pPr>
+    </w:p>
+    <w:p>
+      <w:pPr>
+        <w:shd w:val="clear" w:color="auto" w:fill="FFFFFF"/>
+        <w:spacing w:line="13.50pt" w:lineRule="atLeast"/>
+        <w:jc w:val="start"/>
+        <w:rPr>
+          <w:rFonts w:ascii="Menlo" w:eastAsia="Times New Roman" w:hAnsi="Menlo" w:cs="Menlo"/>
+          <w:color w:val="000000"/>
+          <w:sz w:val="16"/>
+          <w:szCs w:val="18"/>
+          <w:lang w:eastAsia="pt-PT"/>
+        </w:rPr>
+      </w:pPr>
+      <w:r>
+        <w:rPr>
+          <w:rFonts w:ascii="Menlo" w:eastAsia="Times New Roman" w:hAnsi="Menlo" w:cs="Menlo"/>
+          <w:color w:val="000000"/>
+          <w:sz w:val="16"/>
+          <w:szCs w:val="18"/>
+          <w:lang w:eastAsia="pt-PT"/>
+        </w:rPr>
+        <w:t xml:space="preserve">    </w:t>
+      </w:r>
+      <w:r>
+        <w:rPr>
+          <w:rFonts w:ascii="Menlo" w:eastAsia="Times New Roman" w:hAnsi="Menlo" w:cs="Menlo"/>
+          <w:color w:val="0000FF"/>
+          <w:sz w:val="16"/>
+          <w:szCs w:val="18"/>
+          <w:lang w:eastAsia="pt-PT"/>
+        </w:rPr>
+        <w:t>def</w:t>
+      </w:r>
+      <w:r>
+        <w:rPr>
+          <w:rFonts w:ascii="Menlo" w:eastAsia="Times New Roman" w:hAnsi="Menlo" w:cs="Menlo"/>
+          <w:color w:val="000000"/>
+          <w:sz w:val="16"/>
+          <w:szCs w:val="18"/>
+          <w:lang w:eastAsia="pt-PT"/>
+        </w:rPr>
+        <w:t xml:space="preserve"> </w:t>
+      </w:r>
+      <w:r>
+        <w:rPr>
+          <w:rFonts w:ascii="Menlo" w:eastAsia="Times New Roman" w:hAnsi="Menlo" w:cs="Menlo"/>
+          <w:color w:val="795E26"/>
+          <w:sz w:val="16"/>
+          <w:szCs w:val="18"/>
+          <w:lang w:eastAsia="pt-PT"/>
+        </w:rPr>
+        <w:t>right</w:t>
+      </w:r>
+      <w:r>
+        <w:rPr>
+          <w:rFonts w:ascii="Menlo" w:eastAsia="Times New Roman" w:hAnsi="Menlo" w:cs="Menlo"/>
+          <w:color w:val="000000"/>
+          <w:sz w:val="16"/>
+          <w:szCs w:val="18"/>
+          <w:lang w:eastAsia="pt-PT"/>
+        </w:rPr>
+        <w:t>(</w:t>
+      </w:r>
+      <w:r>
+        <w:rPr>
+          <w:rFonts w:ascii="Menlo" w:eastAsia="Times New Roman" w:hAnsi="Menlo" w:cs="Menlo"/>
+          <w:color w:val="001080"/>
+          <w:sz w:val="16"/>
+          <w:szCs w:val="18"/>
+          <w:lang w:eastAsia="pt-PT"/>
+        </w:rPr>
+        <w:t>self</w:t>
+      </w:r>
+      <w:r>
+        <w:rPr>
+          <w:rFonts w:ascii="Menlo" w:eastAsia="Times New Roman" w:hAnsi="Menlo" w:cs="Menlo"/>
+          <w:color w:val="000000"/>
+          <w:sz w:val="16"/>
+          <w:szCs w:val="18"/>
+          <w:lang w:eastAsia="pt-PT"/>
+        </w:rPr>
+        <w:t>):</w:t>
+      </w:r>
+    </w:p>
+    <w:p>
+      <w:pPr>
+        <w:shd w:val="clear" w:color="auto" w:fill="FFFFFF"/>
+        <w:spacing w:line="13.50pt" w:lineRule="atLeast"/>
+        <w:jc w:val="start"/>
+        <w:rPr>
+          <w:rFonts w:ascii="Menlo" w:eastAsia="Times New Roman" w:hAnsi="Menlo" w:cs="Menlo"/>
+          <w:color w:val="000000"/>
+          <w:sz w:val="16"/>
+          <w:szCs w:val="18"/>
+          <w:lang w:eastAsia="pt-PT"/>
+        </w:rPr>
+      </w:pPr>
+      <w:r>
+        <w:rPr>
+          <w:rFonts w:ascii="Menlo" w:eastAsia="Times New Roman" w:hAnsi="Menlo" w:cs="Menlo"/>
+          <w:color w:val="000000"/>
+          <w:sz w:val="16"/>
+          <w:szCs w:val="18"/>
+          <w:lang w:eastAsia="pt-PT"/>
+        </w:rPr>
+        <w:t xml:space="preserve">        </w:t>
+      </w:r>
+      <w:r>
+        <w:rPr>
+          <w:rFonts w:ascii="Menlo" w:eastAsia="Times New Roman" w:hAnsi="Menlo" w:cs="Menlo"/>
+          <w:color w:val="AF00DB"/>
+          <w:sz w:val="16"/>
+          <w:szCs w:val="18"/>
+          <w:lang w:eastAsia="pt-PT"/>
+        </w:rPr>
+        <w:t>for</w:t>
+      </w:r>
+      <w:r>
+        <w:rPr>
+          <w:rFonts w:ascii="Menlo" w:eastAsia="Times New Roman" w:hAnsi="Menlo" w:cs="Menlo"/>
+          <w:color w:val="000000"/>
+          <w:sz w:val="16"/>
+          <w:szCs w:val="18"/>
+          <w:lang w:eastAsia="pt-PT"/>
+        </w:rPr>
+        <w:t xml:space="preserve"> c </w:t>
+      </w:r>
+      <w:r>
+        <w:rPr>
+          <w:rFonts w:ascii="Menlo" w:eastAsia="Times New Roman" w:hAnsi="Menlo" w:cs="Menlo"/>
+          <w:color w:val="0000FF"/>
+          <w:sz w:val="16"/>
+          <w:szCs w:val="18"/>
+          <w:lang w:eastAsia="pt-PT"/>
+        </w:rPr>
+        <w:t>in</w:t>
+      </w:r>
+      <w:r>
+        <w:rPr>
+          <w:rFonts w:ascii="Menlo" w:eastAsia="Times New Roman" w:hAnsi="Menlo" w:cs="Menlo"/>
+          <w:color w:val="000000"/>
+          <w:sz w:val="16"/>
+          <w:szCs w:val="18"/>
+          <w:lang w:eastAsia="pt-PT"/>
+        </w:rPr>
+        <w:t xml:space="preserve"> </w:t>
+      </w:r>
+      <w:proofErr w:type="spellStart"/>
+      <w:proofErr w:type="gramStart"/>
+      <w:r>
+        <w:rPr>
+          <w:rFonts w:ascii="Menlo" w:eastAsia="Times New Roman" w:hAnsi="Menlo" w:cs="Menlo"/>
+          <w:color w:val="0000FF"/>
+          <w:sz w:val="16"/>
+          <w:szCs w:val="18"/>
+          <w:lang w:eastAsia="pt-PT"/>
+        </w:rPr>
+        <w:t>self</w:t>
+      </w:r>
+      <w:r>
+        <w:rPr>
+          <w:rFonts w:ascii="Menlo" w:eastAsia="Times New Roman" w:hAnsi="Menlo" w:cs="Menlo"/>
+          <w:color w:val="000000"/>
+          <w:sz w:val="16"/>
+          <w:szCs w:val="18"/>
+          <w:lang w:eastAsia="pt-PT"/>
+        </w:rPr>
+        <w:t>.coords</w:t>
+      </w:r>
+      <w:proofErr w:type="spellEnd"/>
+      <w:proofErr w:type="gramEnd"/>
+      <w:r>
+        <w:rPr>
+          <w:rFonts w:ascii="Menlo" w:eastAsia="Times New Roman" w:hAnsi="Menlo" w:cs="Menlo"/>
+          <w:color w:val="000000"/>
+          <w:sz w:val="16"/>
+          <w:szCs w:val="18"/>
+          <w:lang w:eastAsia="pt-PT"/>
+        </w:rPr>
+        <w:t>:</w:t>
+      </w:r>
+    </w:p>
+    <w:p>
+      <w:pPr>
+        <w:shd w:val="clear" w:color="auto" w:fill="FFFFFF"/>
+        <w:spacing w:line="13.50pt" w:lineRule="atLeast"/>
+        <w:jc w:val="start"/>
+        <w:rPr>
+          <w:rFonts w:ascii="Menlo" w:eastAsia="Times New Roman" w:hAnsi="Menlo" w:cs="Menlo"/>
+          <w:color w:val="000000"/>
+          <w:sz w:val="16"/>
+          <w:szCs w:val="18"/>
+          <w:lang w:val="pt-PT" w:eastAsia="pt-PT"/>
+        </w:rPr>
+      </w:pPr>
+      <w:r>
+        <w:rPr>
+          <w:rFonts w:ascii="Menlo" w:eastAsia="Times New Roman" w:hAnsi="Menlo" w:cs="Menlo"/>
+          <w:color w:val="000000"/>
+          <w:sz w:val="16"/>
+          <w:szCs w:val="18"/>
+          <w:lang w:eastAsia="pt-PT"/>
+        </w:rPr>
+        <w:t xml:space="preserve">            </w:t>
+      </w:r>
+      <w:proofErr w:type="gramStart"/>
+      <w:r>
+        <w:rPr>
+          <w:rFonts w:ascii="Menlo" w:eastAsia="Times New Roman" w:hAnsi="Menlo" w:cs="Menlo"/>
+          <w:color w:val="000000"/>
+          <w:sz w:val="16"/>
+          <w:szCs w:val="18"/>
+          <w:lang w:val="pt-PT" w:eastAsia="pt-PT"/>
+        </w:rPr>
+        <w:t>c[</w:t>
+      </w:r>
+      <w:proofErr w:type="gramEnd"/>
+      <w:r>
+        <w:rPr>
+          <w:rFonts w:ascii="Menlo" w:eastAsia="Times New Roman" w:hAnsi="Menlo" w:cs="Menlo"/>
+          <w:color w:val="09885A"/>
+          <w:sz w:val="16"/>
+          <w:szCs w:val="18"/>
+          <w:lang w:val="pt-PT" w:eastAsia="pt-PT"/>
+        </w:rPr>
+        <w:t>1</w:t>
+      </w:r>
+      <w:r>
+        <w:rPr>
+          <w:rFonts w:ascii="Menlo" w:eastAsia="Times New Roman" w:hAnsi="Menlo" w:cs="Menlo"/>
+          <w:color w:val="000000"/>
+          <w:sz w:val="16"/>
+          <w:szCs w:val="18"/>
+          <w:lang w:val="pt-PT" w:eastAsia="pt-PT"/>
+        </w:rPr>
+        <w:t>] = c[</w:t>
+      </w:r>
+      <w:r>
+        <w:rPr>
+          <w:rFonts w:ascii="Menlo" w:eastAsia="Times New Roman" w:hAnsi="Menlo" w:cs="Menlo"/>
+          <w:color w:val="09885A"/>
+          <w:sz w:val="16"/>
+          <w:szCs w:val="18"/>
+          <w:lang w:val="pt-PT" w:eastAsia="pt-PT"/>
+        </w:rPr>
+        <w:t>1</w:t>
+      </w:r>
+      <w:r>
+        <w:rPr>
+          <w:rFonts w:ascii="Menlo" w:eastAsia="Times New Roman" w:hAnsi="Menlo" w:cs="Menlo"/>
+          <w:color w:val="000000"/>
+          <w:sz w:val="16"/>
+          <w:szCs w:val="18"/>
+          <w:lang w:val="pt-PT" w:eastAsia="pt-PT"/>
+        </w:rPr>
+        <w:t xml:space="preserve">] + </w:t>
+      </w:r>
+      <w:r>
+        <w:rPr>
+          <w:rFonts w:ascii="Menlo" w:eastAsia="Times New Roman" w:hAnsi="Menlo" w:cs="Menlo"/>
+          <w:color w:val="09885A"/>
+          <w:sz w:val="16"/>
+          <w:szCs w:val="18"/>
+          <w:lang w:val="pt-PT" w:eastAsia="pt-PT"/>
+        </w:rPr>
+        <w:t>1</w:t>
+      </w:r>
+    </w:p>
+    <w:p>
+      <w:pPr>
+        <w:pStyle w:val="Corpodetexto"/>
+        <w:rPr>
+          <w:lang w:val="pt-PT"/>
+        </w:rPr>
+      </w:pPr>
+    </w:p>
+    <w:p>
+      <w:pPr>
+        <w:pStyle w:val="Corpodetexto"/>
+        <w:rPr>
+          <w:lang w:val="pt-PT"/>
+        </w:rPr>
+      </w:pPr>
+      <w:r>
+        <w:rPr>
+          <w:lang w:val="pt-PT"/>
+        </w:rPr>
+        <w:t xml:space="preserve">Desta forma foi também necessário guardar, além do tabuleiro, todos os blocos existentes naquele jogo. Para isso, sempre que o jogo é atualizado atualiza-se os blocos existentes, através da função </w:t>
       </w:r>
       <w:proofErr w:type="spellStart"/>
       <w:r>
@@ -3090,38 +4221,1740 @@
           <w:i/>
           <w:lang w:val="pt-PT"/>
         </w:rPr>
-        <w:t>path</w:t>
-      </w:r>
-      <w:proofErr w:type="spellEnd"/>
-      <w:r>
-        <w:rPr>
-          <w:lang w:val="pt-PT"/>
-        </w:rPr>
-        <w:t xml:space="preserve">]). O algoritmo é executado enquanto houver nós para explorar na lista </w:t>
-      </w:r>
-      <w:proofErr w:type="spellStart"/>
+        <w:t>update_</w:t>
+      </w:r>
+      <w:proofErr w:type="gramStart"/>
       <w:r>
         <w:rPr>
           <w:b/>
           <w:i/>
           <w:lang w:val="pt-PT"/>
         </w:rPr>
-        <w:t>queue</w:t>
+        <w:t>blocks</w:t>
       </w:r>
       <w:proofErr w:type="spellEnd"/>
-      <w:r>
-        <w:rPr>
-          <w:lang w:val="pt-PT"/>
-        </w:rPr>
-        <w:t xml:space="preserve">. Para cada nó a ser explorado é primeiramente verificado se o estado do jogo do nó corresponde a um estado final, se tal não acontecer então são calculados os seus filhos (conjunto de movimentos possíveis a partir do estado do jogo do nó pai). A única diferença entre os algoritmos de pesquisa em profundidade e de pesquisa em largura está na posição onde são inseridos os nós filhos na lista </w:t>
-      </w:r>
-      <w:proofErr w:type="spellStart"/>
       <w:r>
         <w:rPr>
           <w:b/>
           <w:i/>
           <w:lang w:val="pt-PT"/>
         </w:rPr>
+        <w:t>(</w:t>
+      </w:r>
+      <w:proofErr w:type="gramEnd"/>
+      <w:r>
+        <w:rPr>
+          <w:b/>
+          <w:i/>
+          <w:lang w:val="pt-PT"/>
+        </w:rPr>
+        <w:t>)</w:t>
+      </w:r>
+      <w:r>
+        <w:rPr>
+          <w:lang w:val="pt-PT"/>
+        </w:rPr>
+        <w:t xml:space="preserve"> que utiliza a função definida em </w:t>
+      </w:r>
+      <w:proofErr w:type="spellStart"/>
+      <w:r>
+        <w:rPr>
+          <w:b/>
+          <w:i/>
+          <w:lang w:val="pt-PT"/>
+        </w:rPr>
+        <w:t>Block</w:t>
+      </w:r>
+      <w:proofErr w:type="spellEnd"/>
+      <w:r>
+        <w:rPr>
+          <w:lang w:val="pt-PT"/>
+        </w:rPr>
+        <w:t xml:space="preserve"> </w:t>
+      </w:r>
+      <w:proofErr w:type="spellStart"/>
+      <w:r>
+        <w:rPr>
+          <w:b/>
+          <w:i/>
+          <w:lang w:val="pt-PT"/>
+        </w:rPr>
+        <w:t>check_block_adjacent</w:t>
+      </w:r>
+      <w:proofErr w:type="spellEnd"/>
+      <w:r>
+        <w:rPr>
+          <w:b/>
+          <w:i/>
+          <w:lang w:val="pt-PT"/>
+        </w:rPr>
+        <w:t>(</w:t>
+      </w:r>
+      <w:proofErr w:type="spellStart"/>
+      <w:r>
+        <w:rPr>
+          <w:b/>
+          <w:i/>
+          <w:lang w:val="pt-PT"/>
+        </w:rPr>
+        <w:t>block</w:t>
+      </w:r>
+      <w:proofErr w:type="spellEnd"/>
+      <w:r>
+        <w:rPr>
+          <w:b/>
+          <w:i/>
+          <w:lang w:val="pt-PT"/>
+        </w:rPr>
+        <w:t>)</w:t>
+      </w:r>
+      <w:r>
+        <w:rPr>
+          <w:lang w:val="pt-PT"/>
+        </w:rPr>
+        <w:t xml:space="preserve"> para determinar se dois blocos se encontram adjacentes e fazer a sua correspondente agregação.</w:t>
+      </w:r>
+    </w:p>
+    <w:p>
+      <w:pPr>
+        <w:pStyle w:val="Corpodetexto"/>
+        <w:rPr>
+          <w:lang w:val="pt-PT"/>
+        </w:rPr>
+      </w:pPr>
+      <w:r>
+        <w:rPr>
+          <w:lang w:val="pt-PT"/>
+        </w:rPr>
+        <w:t xml:space="preserve">O jogador, ao fazer um movimento este só é aceite pelo jogo se tal passar nas suas correspondentes pré-condições. Tendo como exemplo o movimento </w:t>
+      </w:r>
+      <w:proofErr w:type="spellStart"/>
+      <w:r>
+        <w:rPr>
+          <w:b/>
+          <w:i/>
+          <w:lang w:val="pt-PT"/>
+        </w:rPr>
+        <w:t>up</w:t>
+      </w:r>
+      <w:proofErr w:type="spellEnd"/>
+      <w:r>
+        <w:rPr>
+          <w:lang w:val="pt-PT"/>
+        </w:rPr>
+        <w:t xml:space="preserve"> de um bloco este só será concluído se todas as peças constituintes verificarem as seguintes condições: a posição imediatamente </w:t>
+      </w:r>
+      <w:r>
+        <w:rPr>
+          <w:lang w:val="pt-PT"/>
+        </w:rPr>
+        <w:t>acima</w:t>
+      </w:r>
+      <w:r>
+        <w:rPr>
+          <w:lang w:val="pt-PT"/>
+        </w:rPr>
+        <w:t xml:space="preserve"> tem que estar vazia (correspondendo a um 0 na representação interna do tabuleiro) ou tem que estar ocupada por uma peça da mesma cor, uma vez que esta pertencerá ao mesmo bloco e também será movida, libertando esse espaço. Cada movimento no jogo tem um custo de 1. Se a ação for validada, o estado interno do jogo é atualizado (tanto o tabuleiro como os blocos que o constituem).</w:t>
+      </w:r>
+    </w:p>
+    <w:p>
+      <w:pPr>
+        <w:shd w:val="clear" w:color="auto" w:fill="FFFFFF"/>
+        <w:spacing w:line="13.50pt" w:lineRule="atLeast"/>
+        <w:jc w:val="start"/>
+        <w:rPr>
+          <w:rFonts w:ascii="Menlo" w:eastAsia="Times New Roman" w:hAnsi="Menlo" w:cs="Menlo"/>
+          <w:color w:val="000000"/>
+          <w:sz w:val="16"/>
+          <w:szCs w:val="18"/>
+          <w:lang w:eastAsia="pt-PT"/>
+        </w:rPr>
+      </w:pPr>
+      <w:r>
+        <w:rPr>
+          <w:rFonts w:ascii="Menlo" w:eastAsia="Times New Roman" w:hAnsi="Menlo" w:cs="Menlo"/>
+          <w:color w:val="000000"/>
+          <w:sz w:val="16"/>
+          <w:szCs w:val="18"/>
+          <w:lang w:eastAsia="pt-PT"/>
+        </w:rPr>
+        <w:t xml:space="preserve">    </w:t>
+      </w:r>
+      <w:r>
+        <w:rPr>
+          <w:rFonts w:ascii="Menlo" w:eastAsia="Times New Roman" w:hAnsi="Menlo" w:cs="Menlo"/>
+          <w:color w:val="0000FF"/>
+          <w:sz w:val="16"/>
+          <w:szCs w:val="18"/>
+          <w:lang w:eastAsia="pt-PT"/>
+        </w:rPr>
+        <w:t>def</w:t>
+      </w:r>
+      <w:r>
+        <w:rPr>
+          <w:rFonts w:ascii="Menlo" w:eastAsia="Times New Roman" w:hAnsi="Menlo" w:cs="Menlo"/>
+          <w:color w:val="000000"/>
+          <w:sz w:val="16"/>
+          <w:szCs w:val="18"/>
+          <w:lang w:eastAsia="pt-PT"/>
+        </w:rPr>
+        <w:t xml:space="preserve"> </w:t>
+      </w:r>
+      <w:proofErr w:type="spellStart"/>
+      <w:r>
+        <w:rPr>
+          <w:rFonts w:ascii="Menlo" w:eastAsia="Times New Roman" w:hAnsi="Menlo" w:cs="Menlo"/>
+          <w:color w:val="795E26"/>
+          <w:sz w:val="16"/>
+          <w:szCs w:val="18"/>
+          <w:lang w:eastAsia="pt-PT"/>
+        </w:rPr>
+        <w:t>is_possible_</w:t>
+      </w:r>
+      <w:proofErr w:type="gramStart"/>
+      <w:r>
+        <w:rPr>
+          <w:rFonts w:ascii="Menlo" w:eastAsia="Times New Roman" w:hAnsi="Menlo" w:cs="Menlo"/>
+          <w:color w:val="795E26"/>
+          <w:sz w:val="16"/>
+          <w:szCs w:val="18"/>
+          <w:lang w:eastAsia="pt-PT"/>
+        </w:rPr>
+        <w:t>up</w:t>
+      </w:r>
+      <w:proofErr w:type="spellEnd"/>
+      <w:r>
+        <w:rPr>
+          <w:rFonts w:ascii="Menlo" w:eastAsia="Times New Roman" w:hAnsi="Menlo" w:cs="Menlo"/>
+          <w:color w:val="000000"/>
+          <w:sz w:val="16"/>
+          <w:szCs w:val="18"/>
+          <w:lang w:eastAsia="pt-PT"/>
+        </w:rPr>
+        <w:t>(</w:t>
+      </w:r>
+      <w:proofErr w:type="gramEnd"/>
+      <w:r>
+        <w:rPr>
+          <w:rFonts w:ascii="Menlo" w:eastAsia="Times New Roman" w:hAnsi="Menlo" w:cs="Menlo"/>
+          <w:color w:val="001080"/>
+          <w:sz w:val="16"/>
+          <w:szCs w:val="18"/>
+          <w:lang w:eastAsia="pt-PT"/>
+        </w:rPr>
+        <w:t>self</w:t>
+      </w:r>
+      <w:r>
+        <w:rPr>
+          <w:rFonts w:ascii="Menlo" w:eastAsia="Times New Roman" w:hAnsi="Menlo" w:cs="Menlo"/>
+          <w:color w:val="000000"/>
+          <w:sz w:val="16"/>
+          <w:szCs w:val="18"/>
+          <w:lang w:eastAsia="pt-PT"/>
+        </w:rPr>
+        <w:t xml:space="preserve">, </w:t>
+      </w:r>
+      <w:r>
+        <w:rPr>
+          <w:rFonts w:ascii="Menlo" w:eastAsia="Times New Roman" w:hAnsi="Menlo" w:cs="Menlo"/>
+          <w:color w:val="001080"/>
+          <w:sz w:val="16"/>
+          <w:szCs w:val="18"/>
+          <w:lang w:eastAsia="pt-PT"/>
+        </w:rPr>
+        <w:t>block</w:t>
+      </w:r>
+      <w:r>
+        <w:rPr>
+          <w:rFonts w:ascii="Menlo" w:eastAsia="Times New Roman" w:hAnsi="Menlo" w:cs="Menlo"/>
+          <w:color w:val="000000"/>
+          <w:sz w:val="16"/>
+          <w:szCs w:val="18"/>
+          <w:lang w:eastAsia="pt-PT"/>
+        </w:rPr>
+        <w:t>):</w:t>
+      </w:r>
+    </w:p>
+    <w:p>
+      <w:pPr>
+        <w:shd w:val="clear" w:color="auto" w:fill="FFFFFF"/>
+        <w:spacing w:line="13.50pt" w:lineRule="atLeast"/>
+        <w:jc w:val="start"/>
+        <w:rPr>
+          <w:rFonts w:ascii="Menlo" w:eastAsia="Times New Roman" w:hAnsi="Menlo" w:cs="Menlo"/>
+          <w:color w:val="000000"/>
+          <w:sz w:val="16"/>
+          <w:szCs w:val="18"/>
+          <w:lang w:eastAsia="pt-PT"/>
+        </w:rPr>
+      </w:pPr>
+      <w:r>
+        <w:rPr>
+          <w:rFonts w:ascii="Menlo" w:eastAsia="Times New Roman" w:hAnsi="Menlo" w:cs="Menlo"/>
+          <w:color w:val="000000"/>
+          <w:sz w:val="16"/>
+          <w:szCs w:val="18"/>
+          <w:lang w:eastAsia="pt-PT"/>
+        </w:rPr>
+        <w:t xml:space="preserve">        </w:t>
+      </w:r>
+      <w:r>
+        <w:rPr>
+          <w:rFonts w:ascii="Menlo" w:eastAsia="Times New Roman" w:hAnsi="Menlo" w:cs="Menlo"/>
+          <w:color w:val="AF00DB"/>
+          <w:sz w:val="16"/>
+          <w:szCs w:val="18"/>
+          <w:lang w:eastAsia="pt-PT"/>
+        </w:rPr>
+        <w:t>for</w:t>
+      </w:r>
+      <w:r>
+        <w:rPr>
+          <w:rFonts w:ascii="Menlo" w:eastAsia="Times New Roman" w:hAnsi="Menlo" w:cs="Menlo"/>
+          <w:color w:val="000000"/>
+          <w:sz w:val="16"/>
+          <w:szCs w:val="18"/>
+          <w:lang w:eastAsia="pt-PT"/>
+        </w:rPr>
+        <w:t xml:space="preserve"> [</w:t>
+      </w:r>
+      <w:proofErr w:type="spellStart"/>
+      <w:proofErr w:type="gramStart"/>
+      <w:r>
+        <w:rPr>
+          <w:rFonts w:ascii="Menlo" w:eastAsia="Times New Roman" w:hAnsi="Menlo" w:cs="Menlo"/>
+          <w:color w:val="000000"/>
+          <w:sz w:val="16"/>
+          <w:szCs w:val="18"/>
+          <w:lang w:eastAsia="pt-PT"/>
+        </w:rPr>
+        <w:t>x,y</w:t>
+      </w:r>
+      <w:proofErr w:type="spellEnd"/>
+      <w:proofErr w:type="gramEnd"/>
+      <w:r>
+        <w:rPr>
+          <w:rFonts w:ascii="Menlo" w:eastAsia="Times New Roman" w:hAnsi="Menlo" w:cs="Menlo"/>
+          <w:color w:val="000000"/>
+          <w:sz w:val="16"/>
+          <w:szCs w:val="18"/>
+          <w:lang w:eastAsia="pt-PT"/>
+        </w:rPr>
+        <w:t xml:space="preserve">] </w:t>
+      </w:r>
+      <w:r>
+        <w:rPr>
+          <w:rFonts w:ascii="Menlo" w:eastAsia="Times New Roman" w:hAnsi="Menlo" w:cs="Menlo"/>
+          <w:color w:val="0000FF"/>
+          <w:sz w:val="16"/>
+          <w:szCs w:val="18"/>
+          <w:lang w:eastAsia="pt-PT"/>
+        </w:rPr>
+        <w:t>in</w:t>
+      </w:r>
+      <w:r>
+        <w:rPr>
+          <w:rFonts w:ascii="Menlo" w:eastAsia="Times New Roman" w:hAnsi="Menlo" w:cs="Menlo"/>
+          <w:color w:val="000000"/>
+          <w:sz w:val="16"/>
+          <w:szCs w:val="18"/>
+          <w:lang w:eastAsia="pt-PT"/>
+        </w:rPr>
+        <w:t xml:space="preserve"> </w:t>
+      </w:r>
+      <w:proofErr w:type="spellStart"/>
+      <w:r>
+        <w:rPr>
+          <w:rFonts w:ascii="Menlo" w:eastAsia="Times New Roman" w:hAnsi="Menlo" w:cs="Menlo"/>
+          <w:color w:val="000000"/>
+          <w:sz w:val="16"/>
+          <w:szCs w:val="18"/>
+          <w:lang w:eastAsia="pt-PT"/>
+        </w:rPr>
+        <w:t>block.coords</w:t>
+      </w:r>
+      <w:proofErr w:type="spellEnd"/>
+      <w:r>
+        <w:rPr>
+          <w:rFonts w:ascii="Menlo" w:eastAsia="Times New Roman" w:hAnsi="Menlo" w:cs="Menlo"/>
+          <w:color w:val="000000"/>
+          <w:sz w:val="16"/>
+          <w:szCs w:val="18"/>
+          <w:lang w:eastAsia="pt-PT"/>
+        </w:rPr>
+        <w:t>:</w:t>
+      </w:r>
+    </w:p>
+    <w:p>
+      <w:pPr>
+        <w:shd w:val="clear" w:color="auto" w:fill="FFFFFF"/>
+        <w:spacing w:line="13.50pt" w:lineRule="atLeast"/>
+        <w:jc w:val="start"/>
+        <w:rPr>
+          <w:rFonts w:ascii="Menlo" w:eastAsia="Times New Roman" w:hAnsi="Menlo" w:cs="Menlo"/>
+          <w:color w:val="000000"/>
+          <w:sz w:val="16"/>
+          <w:szCs w:val="18"/>
+          <w:lang w:eastAsia="pt-PT"/>
+        </w:rPr>
+      </w:pPr>
+      <w:r>
+        <w:rPr>
+          <w:rFonts w:ascii="Menlo" w:eastAsia="Times New Roman" w:hAnsi="Menlo" w:cs="Menlo"/>
+          <w:color w:val="000000"/>
+          <w:sz w:val="16"/>
+          <w:szCs w:val="18"/>
+          <w:lang w:eastAsia="pt-PT"/>
+        </w:rPr>
+        <w:t xml:space="preserve">            x1 = x - </w:t>
+      </w:r>
+      <w:r>
+        <w:rPr>
+          <w:rFonts w:ascii="Menlo" w:eastAsia="Times New Roman" w:hAnsi="Menlo" w:cs="Menlo"/>
+          <w:color w:val="09885A"/>
+          <w:sz w:val="16"/>
+          <w:szCs w:val="18"/>
+          <w:lang w:eastAsia="pt-PT"/>
+        </w:rPr>
+        <w:t>1</w:t>
+      </w:r>
+    </w:p>
+    <w:p>
+      <w:pPr>
+        <w:shd w:val="clear" w:color="auto" w:fill="FFFFFF"/>
+        <w:spacing w:line="13.50pt" w:lineRule="atLeast"/>
+        <w:jc w:val="start"/>
+        <w:rPr>
+          <w:rFonts w:ascii="Menlo" w:eastAsia="Times New Roman" w:hAnsi="Menlo" w:cs="Menlo"/>
+          <w:color w:val="000000"/>
+          <w:sz w:val="16"/>
+          <w:szCs w:val="18"/>
+          <w:lang w:eastAsia="pt-PT"/>
+        </w:rPr>
+      </w:pPr>
+      <w:r>
+        <w:rPr>
+          <w:rFonts w:ascii="Menlo" w:eastAsia="Times New Roman" w:hAnsi="Menlo" w:cs="Menlo"/>
+          <w:color w:val="000000"/>
+          <w:sz w:val="16"/>
+          <w:szCs w:val="18"/>
+          <w:lang w:eastAsia="pt-PT"/>
+        </w:rPr>
+        <w:t xml:space="preserve">            </w:t>
+      </w:r>
+      <w:r>
+        <w:rPr>
+          <w:rFonts w:ascii="Menlo" w:eastAsia="Times New Roman" w:hAnsi="Menlo" w:cs="Menlo"/>
+          <w:color w:val="AF00DB"/>
+          <w:sz w:val="16"/>
+          <w:szCs w:val="18"/>
+          <w:lang w:eastAsia="pt-PT"/>
+        </w:rPr>
+        <w:t>if</w:t>
+      </w:r>
+      <w:r>
+        <w:rPr>
+          <w:rFonts w:ascii="Menlo" w:eastAsia="Times New Roman" w:hAnsi="Menlo" w:cs="Menlo"/>
+          <w:color w:val="000000"/>
+          <w:sz w:val="16"/>
+          <w:szCs w:val="18"/>
+          <w:lang w:eastAsia="pt-PT"/>
+        </w:rPr>
+        <w:t xml:space="preserve"> x1 &lt; </w:t>
+      </w:r>
+      <w:r>
+        <w:rPr>
+          <w:rFonts w:ascii="Menlo" w:eastAsia="Times New Roman" w:hAnsi="Menlo" w:cs="Menlo"/>
+          <w:color w:val="09885A"/>
+          <w:sz w:val="16"/>
+          <w:szCs w:val="18"/>
+          <w:lang w:eastAsia="pt-PT"/>
+        </w:rPr>
+        <w:t>0</w:t>
+      </w:r>
+      <w:r>
+        <w:rPr>
+          <w:rFonts w:ascii="Menlo" w:eastAsia="Times New Roman" w:hAnsi="Menlo" w:cs="Menlo"/>
+          <w:color w:val="000000"/>
+          <w:sz w:val="16"/>
+          <w:szCs w:val="18"/>
+          <w:lang w:eastAsia="pt-PT"/>
+        </w:rPr>
+        <w:t xml:space="preserve"> </w:t>
+      </w:r>
+      <w:r>
+        <w:rPr>
+          <w:rFonts w:ascii="Menlo" w:eastAsia="Times New Roman" w:hAnsi="Menlo" w:cs="Menlo"/>
+          <w:color w:val="0000FF"/>
+          <w:sz w:val="16"/>
+          <w:szCs w:val="18"/>
+          <w:lang w:eastAsia="pt-PT"/>
+        </w:rPr>
+        <w:t>or</w:t>
+      </w:r>
+      <w:r>
+        <w:rPr>
+          <w:rFonts w:ascii="Menlo" w:eastAsia="Times New Roman" w:hAnsi="Menlo" w:cs="Menlo"/>
+          <w:color w:val="000000"/>
+          <w:sz w:val="16"/>
+          <w:szCs w:val="18"/>
+          <w:lang w:eastAsia="pt-PT"/>
+        </w:rPr>
+        <w:t xml:space="preserve"> (</w:t>
+      </w:r>
+      <w:proofErr w:type="spellStart"/>
+      <w:proofErr w:type="gramStart"/>
+      <w:r>
+        <w:rPr>
+          <w:rFonts w:ascii="Menlo" w:eastAsia="Times New Roman" w:hAnsi="Menlo" w:cs="Menlo"/>
+          <w:color w:val="0000FF"/>
+          <w:sz w:val="16"/>
+          <w:szCs w:val="18"/>
+          <w:lang w:eastAsia="pt-PT"/>
+        </w:rPr>
+        <w:t>self</w:t>
+      </w:r>
+      <w:r>
+        <w:rPr>
+          <w:rFonts w:ascii="Menlo" w:eastAsia="Times New Roman" w:hAnsi="Menlo" w:cs="Menlo"/>
+          <w:color w:val="000000"/>
+          <w:sz w:val="16"/>
+          <w:szCs w:val="18"/>
+          <w:lang w:eastAsia="pt-PT"/>
+        </w:rPr>
+        <w:t>.board</w:t>
+      </w:r>
+      <w:proofErr w:type="spellEnd"/>
+      <w:proofErr w:type="gramEnd"/>
+      <w:r>
+        <w:rPr>
+          <w:rFonts w:ascii="Menlo" w:eastAsia="Times New Roman" w:hAnsi="Menlo" w:cs="Menlo"/>
+          <w:color w:val="000000"/>
+          <w:sz w:val="16"/>
+          <w:szCs w:val="18"/>
+          <w:lang w:eastAsia="pt-PT"/>
+        </w:rPr>
+        <w:t xml:space="preserve">[x1][y] != </w:t>
+      </w:r>
+      <w:r>
+        <w:rPr>
+          <w:rFonts w:ascii="Menlo" w:eastAsia="Times New Roman" w:hAnsi="Menlo" w:cs="Menlo"/>
+          <w:color w:val="09885A"/>
+          <w:sz w:val="16"/>
+          <w:szCs w:val="18"/>
+          <w:lang w:eastAsia="pt-PT"/>
+        </w:rPr>
+        <w:t>0</w:t>
+      </w:r>
+      <w:r>
+        <w:rPr>
+          <w:rFonts w:ascii="Menlo" w:eastAsia="Times New Roman" w:hAnsi="Menlo" w:cs="Menlo"/>
+          <w:color w:val="000000"/>
+          <w:sz w:val="16"/>
+          <w:szCs w:val="18"/>
+          <w:lang w:eastAsia="pt-PT"/>
+        </w:rPr>
+        <w:t xml:space="preserve"> </w:t>
+      </w:r>
+      <w:r>
+        <w:rPr>
+          <w:rFonts w:ascii="Menlo" w:eastAsia="Times New Roman" w:hAnsi="Menlo" w:cs="Menlo"/>
+          <w:color w:val="0000FF"/>
+          <w:sz w:val="16"/>
+          <w:szCs w:val="18"/>
+          <w:lang w:eastAsia="pt-PT"/>
+        </w:rPr>
+        <w:t>and</w:t>
+      </w:r>
+      <w:r>
+        <w:rPr>
+          <w:rFonts w:ascii="Menlo" w:eastAsia="Times New Roman" w:hAnsi="Menlo" w:cs="Menlo"/>
+          <w:color w:val="000000"/>
+          <w:sz w:val="16"/>
+          <w:szCs w:val="18"/>
+          <w:lang w:eastAsia="pt-PT"/>
+        </w:rPr>
+        <w:t xml:space="preserve"> </w:t>
+      </w:r>
+      <w:proofErr w:type="spellStart"/>
+      <w:r>
+        <w:rPr>
+          <w:rFonts w:ascii="Menlo" w:eastAsia="Times New Roman" w:hAnsi="Menlo" w:cs="Menlo"/>
+          <w:color w:val="0000FF"/>
+          <w:sz w:val="16"/>
+          <w:szCs w:val="18"/>
+          <w:lang w:eastAsia="pt-PT"/>
+        </w:rPr>
+        <w:t>self</w:t>
+      </w:r>
+      <w:r>
+        <w:rPr>
+          <w:rFonts w:ascii="Menlo" w:eastAsia="Times New Roman" w:hAnsi="Menlo" w:cs="Menlo"/>
+          <w:color w:val="000000"/>
+          <w:sz w:val="16"/>
+          <w:szCs w:val="18"/>
+          <w:lang w:eastAsia="pt-PT"/>
+        </w:rPr>
+        <w:t>.board</w:t>
+      </w:r>
+      <w:proofErr w:type="spellEnd"/>
+      <w:r>
+        <w:rPr>
+          <w:rFonts w:ascii="Menlo" w:eastAsia="Times New Roman" w:hAnsi="Menlo" w:cs="Menlo"/>
+          <w:color w:val="000000"/>
+          <w:sz w:val="16"/>
+          <w:szCs w:val="18"/>
+          <w:lang w:eastAsia="pt-PT"/>
+        </w:rPr>
+        <w:t xml:space="preserve">[x1][y] != </w:t>
+      </w:r>
+      <w:proofErr w:type="spellStart"/>
+      <w:r>
+        <w:rPr>
+          <w:rFonts w:ascii="Menlo" w:eastAsia="Times New Roman" w:hAnsi="Menlo" w:cs="Menlo"/>
+          <w:color w:val="000000"/>
+          <w:sz w:val="16"/>
+          <w:szCs w:val="18"/>
+          <w:lang w:eastAsia="pt-PT"/>
+        </w:rPr>
+        <w:t>block.color</w:t>
+      </w:r>
+      <w:proofErr w:type="spellEnd"/>
+      <w:r>
+        <w:rPr>
+          <w:rFonts w:ascii="Menlo" w:eastAsia="Times New Roman" w:hAnsi="Menlo" w:cs="Menlo"/>
+          <w:color w:val="000000"/>
+          <w:sz w:val="16"/>
+          <w:szCs w:val="18"/>
+          <w:lang w:eastAsia="pt-PT"/>
+        </w:rPr>
+        <w:t>):</w:t>
+      </w:r>
+    </w:p>
+    <w:p>
+      <w:pPr>
+        <w:shd w:val="clear" w:color="auto" w:fill="FFFFFF"/>
+        <w:spacing w:line="13.50pt" w:lineRule="atLeast"/>
+        <w:jc w:val="start"/>
+        <w:rPr>
+          <w:rFonts w:ascii="Menlo" w:eastAsia="Times New Roman" w:hAnsi="Menlo" w:cs="Menlo"/>
+          <w:color w:val="000000"/>
+          <w:sz w:val="16"/>
+          <w:szCs w:val="18"/>
+          <w:lang w:val="pt-PT" w:eastAsia="pt-PT"/>
+        </w:rPr>
+      </w:pPr>
+      <w:r>
+        <w:rPr>
+          <w:rFonts w:ascii="Menlo" w:eastAsia="Times New Roman" w:hAnsi="Menlo" w:cs="Menlo"/>
+          <w:color w:val="000000"/>
+          <w:sz w:val="16"/>
+          <w:szCs w:val="18"/>
+          <w:lang w:eastAsia="pt-PT"/>
+        </w:rPr>
+        <w:t xml:space="preserve">                </w:t>
+      </w:r>
+      <w:proofErr w:type="spellStart"/>
+      <w:r>
+        <w:rPr>
+          <w:rFonts w:ascii="Menlo" w:eastAsia="Times New Roman" w:hAnsi="Menlo" w:cs="Menlo"/>
+          <w:color w:val="AF00DB"/>
+          <w:sz w:val="16"/>
+          <w:szCs w:val="18"/>
+          <w:lang w:val="pt-PT" w:eastAsia="pt-PT"/>
+        </w:rPr>
+        <w:t>return</w:t>
+      </w:r>
+      <w:proofErr w:type="spellEnd"/>
+      <w:r>
+        <w:rPr>
+          <w:rFonts w:ascii="Menlo" w:eastAsia="Times New Roman" w:hAnsi="Menlo" w:cs="Menlo"/>
+          <w:color w:val="000000"/>
+          <w:sz w:val="16"/>
+          <w:szCs w:val="18"/>
+          <w:lang w:val="pt-PT" w:eastAsia="pt-PT"/>
+        </w:rPr>
+        <w:t xml:space="preserve"> </w:t>
+      </w:r>
+      <w:r>
+        <w:rPr>
+          <w:rFonts w:ascii="Menlo" w:eastAsia="Times New Roman" w:hAnsi="Menlo" w:cs="Menlo"/>
+          <w:color w:val="0000FF"/>
+          <w:sz w:val="16"/>
+          <w:szCs w:val="18"/>
+          <w:lang w:val="pt-PT" w:eastAsia="pt-PT"/>
+        </w:rPr>
+        <w:t>False</w:t>
+      </w:r>
+    </w:p>
+    <w:p>
+      <w:pPr>
+        <w:shd w:val="clear" w:color="auto" w:fill="FFFFFF"/>
+        <w:spacing w:line="13.50pt" w:lineRule="atLeast"/>
+        <w:jc w:val="start"/>
+        <w:rPr>
+          <w:rFonts w:ascii="Menlo" w:eastAsia="Times New Roman" w:hAnsi="Menlo" w:cs="Menlo"/>
+          <w:color w:val="000000"/>
+          <w:sz w:val="16"/>
+          <w:szCs w:val="18"/>
+          <w:lang w:val="pt-PT" w:eastAsia="pt-PT"/>
+        </w:rPr>
+      </w:pPr>
+      <w:r>
+        <w:rPr>
+          <w:rFonts w:ascii="Menlo" w:eastAsia="Times New Roman" w:hAnsi="Menlo" w:cs="Menlo"/>
+          <w:color w:val="000000"/>
+          <w:sz w:val="16"/>
+          <w:szCs w:val="18"/>
+          <w:lang w:val="pt-PT" w:eastAsia="pt-PT"/>
+        </w:rPr>
+        <w:t xml:space="preserve">        </w:t>
+      </w:r>
+      <w:proofErr w:type="spellStart"/>
+      <w:r>
+        <w:rPr>
+          <w:rFonts w:ascii="Menlo" w:eastAsia="Times New Roman" w:hAnsi="Menlo" w:cs="Menlo"/>
+          <w:color w:val="AF00DB"/>
+          <w:sz w:val="16"/>
+          <w:szCs w:val="18"/>
+          <w:lang w:val="pt-PT" w:eastAsia="pt-PT"/>
+        </w:rPr>
+        <w:t>return</w:t>
+      </w:r>
+      <w:proofErr w:type="spellEnd"/>
+      <w:r>
+        <w:rPr>
+          <w:rFonts w:ascii="Menlo" w:eastAsia="Times New Roman" w:hAnsi="Menlo" w:cs="Menlo"/>
+          <w:color w:val="000000"/>
+          <w:sz w:val="16"/>
+          <w:szCs w:val="18"/>
+          <w:lang w:val="pt-PT" w:eastAsia="pt-PT"/>
+        </w:rPr>
+        <w:t xml:space="preserve"> </w:t>
+      </w:r>
+      <w:proofErr w:type="spellStart"/>
+      <w:r>
+        <w:rPr>
+          <w:rFonts w:ascii="Menlo" w:eastAsia="Times New Roman" w:hAnsi="Menlo" w:cs="Menlo"/>
+          <w:color w:val="0000FF"/>
+          <w:sz w:val="16"/>
+          <w:szCs w:val="18"/>
+          <w:lang w:val="pt-PT" w:eastAsia="pt-PT"/>
+        </w:rPr>
+        <w:t>True</w:t>
+      </w:r>
+      <w:proofErr w:type="spellEnd"/>
+    </w:p>
+    <w:p>
+      <w:pPr>
+        <w:pStyle w:val="Corpodetexto"/>
+        <w:ind w:firstLine="0pt"/>
+        <w:rPr>
+          <w:lang w:val="pt-PT"/>
+        </w:rPr>
+      </w:pPr>
+    </w:p>
+    <w:p>
+      <w:pPr>
+        <w:pStyle w:val="Corpodetexto"/>
+        <w:rPr>
+          <w:lang w:val="pt-PT"/>
+        </w:rPr>
+      </w:pPr>
+      <w:r>
+        <w:rPr>
+          <w:lang w:val="pt-PT"/>
+        </w:rPr>
+        <w:t xml:space="preserve">Para verificar se um jogo corresponde a uma condição de vitória temos de testar se todas as peças da mesma cor se encontram juntas, ou seja, se existe apenas um bloco de cada cor. Tal teste objetivo foi implementado da seguinte forma na classe </w:t>
+      </w:r>
+      <w:r>
+        <w:rPr>
+          <w:b/>
+          <w:i/>
+          <w:lang w:val="pt-PT"/>
+        </w:rPr>
+        <w:t>Game</w:t>
+      </w:r>
+    </w:p>
+    <w:p>
+      <w:pPr>
+        <w:shd w:val="clear" w:color="auto" w:fill="FFFFFF"/>
+        <w:spacing w:line="13.50pt" w:lineRule="atLeast"/>
+        <w:jc w:val="start"/>
+        <w:rPr>
+          <w:rFonts w:ascii="Menlo" w:eastAsia="Times New Roman" w:hAnsi="Menlo" w:cs="Menlo"/>
+          <w:color w:val="000000"/>
+          <w:sz w:val="16"/>
+          <w:szCs w:val="18"/>
+          <w:lang w:eastAsia="pt-PT"/>
+        </w:rPr>
+      </w:pPr>
+      <w:r>
+        <w:rPr>
+          <w:rFonts w:ascii="Menlo" w:eastAsia="Times New Roman" w:hAnsi="Menlo" w:cs="Menlo"/>
+          <w:color w:val="000000"/>
+          <w:sz w:val="16"/>
+          <w:szCs w:val="18"/>
+          <w:lang w:eastAsia="pt-PT"/>
+        </w:rPr>
+        <w:t xml:space="preserve">    </w:t>
+      </w:r>
+      <w:r>
+        <w:rPr>
+          <w:rFonts w:ascii="Menlo" w:eastAsia="Times New Roman" w:hAnsi="Menlo" w:cs="Menlo"/>
+          <w:color w:val="0000FF"/>
+          <w:sz w:val="16"/>
+          <w:szCs w:val="18"/>
+          <w:lang w:eastAsia="pt-PT"/>
+        </w:rPr>
+        <w:t>def</w:t>
+      </w:r>
+      <w:r>
+        <w:rPr>
+          <w:rFonts w:ascii="Menlo" w:eastAsia="Times New Roman" w:hAnsi="Menlo" w:cs="Menlo"/>
+          <w:color w:val="000000"/>
+          <w:sz w:val="16"/>
+          <w:szCs w:val="18"/>
+          <w:lang w:eastAsia="pt-PT"/>
+        </w:rPr>
+        <w:t xml:space="preserve"> </w:t>
+      </w:r>
+      <w:proofErr w:type="spellStart"/>
+      <w:r>
+        <w:rPr>
+          <w:rFonts w:ascii="Menlo" w:eastAsia="Times New Roman" w:hAnsi="Menlo" w:cs="Menlo"/>
+          <w:color w:val="795E26"/>
+          <w:sz w:val="16"/>
+          <w:szCs w:val="18"/>
+          <w:lang w:eastAsia="pt-PT"/>
+        </w:rPr>
+        <w:t>is_finished</w:t>
+      </w:r>
+      <w:proofErr w:type="spellEnd"/>
+      <w:r>
+        <w:rPr>
+          <w:rFonts w:ascii="Menlo" w:eastAsia="Times New Roman" w:hAnsi="Menlo" w:cs="Menlo"/>
+          <w:color w:val="000000"/>
+          <w:sz w:val="16"/>
+          <w:szCs w:val="18"/>
+          <w:lang w:eastAsia="pt-PT"/>
+        </w:rPr>
+        <w:t>(</w:t>
+      </w:r>
+      <w:r>
+        <w:rPr>
+          <w:rFonts w:ascii="Menlo" w:eastAsia="Times New Roman" w:hAnsi="Menlo" w:cs="Menlo"/>
+          <w:color w:val="001080"/>
+          <w:sz w:val="16"/>
+          <w:szCs w:val="18"/>
+          <w:lang w:eastAsia="pt-PT"/>
+        </w:rPr>
+        <w:t>self</w:t>
+      </w:r>
+      <w:r>
+        <w:rPr>
+          <w:rFonts w:ascii="Menlo" w:eastAsia="Times New Roman" w:hAnsi="Menlo" w:cs="Menlo"/>
+          <w:color w:val="000000"/>
+          <w:sz w:val="16"/>
+          <w:szCs w:val="18"/>
+          <w:lang w:eastAsia="pt-PT"/>
+        </w:rPr>
+        <w:t>):</w:t>
+      </w:r>
+    </w:p>
+    <w:p>
+      <w:pPr>
+        <w:shd w:val="clear" w:color="auto" w:fill="FFFFFF"/>
+        <w:spacing w:line="13.50pt" w:lineRule="atLeast"/>
+        <w:jc w:val="start"/>
+        <w:rPr>
+          <w:rFonts w:ascii="Menlo" w:eastAsia="Times New Roman" w:hAnsi="Menlo" w:cs="Menlo"/>
+          <w:color w:val="000000"/>
+          <w:sz w:val="16"/>
+          <w:szCs w:val="18"/>
+          <w:lang w:eastAsia="pt-PT"/>
+        </w:rPr>
+      </w:pPr>
+      <w:r>
+        <w:rPr>
+          <w:rFonts w:ascii="Menlo" w:eastAsia="Times New Roman" w:hAnsi="Menlo" w:cs="Menlo"/>
+          <w:color w:val="000000"/>
+          <w:sz w:val="16"/>
+          <w:szCs w:val="18"/>
+          <w:lang w:eastAsia="pt-PT"/>
+        </w:rPr>
+        <w:t xml:space="preserve">        colors = []</w:t>
+      </w:r>
+    </w:p>
+    <w:p>
+      <w:pPr>
+        <w:shd w:val="clear" w:color="auto" w:fill="FFFFFF"/>
+        <w:spacing w:line="13.50pt" w:lineRule="atLeast"/>
+        <w:jc w:val="start"/>
+        <w:rPr>
+          <w:rFonts w:ascii="Menlo" w:eastAsia="Times New Roman" w:hAnsi="Menlo" w:cs="Menlo"/>
+          <w:color w:val="000000"/>
+          <w:sz w:val="16"/>
+          <w:szCs w:val="18"/>
+          <w:lang w:eastAsia="pt-PT"/>
+        </w:rPr>
+      </w:pPr>
+      <w:r>
+        <w:rPr>
+          <w:rFonts w:ascii="Menlo" w:eastAsia="Times New Roman" w:hAnsi="Menlo" w:cs="Menlo"/>
+          <w:color w:val="000000"/>
+          <w:sz w:val="16"/>
+          <w:szCs w:val="18"/>
+          <w:lang w:eastAsia="pt-PT"/>
+        </w:rPr>
+        <w:t xml:space="preserve">        </w:t>
+      </w:r>
+      <w:r>
+        <w:rPr>
+          <w:rFonts w:ascii="Menlo" w:eastAsia="Times New Roman" w:hAnsi="Menlo" w:cs="Menlo"/>
+          <w:color w:val="AF00DB"/>
+          <w:sz w:val="16"/>
+          <w:szCs w:val="18"/>
+          <w:lang w:eastAsia="pt-PT"/>
+        </w:rPr>
+        <w:t>for</w:t>
+      </w:r>
+      <w:r>
+        <w:rPr>
+          <w:rFonts w:ascii="Menlo" w:eastAsia="Times New Roman" w:hAnsi="Menlo" w:cs="Menlo"/>
+          <w:color w:val="000000"/>
+          <w:sz w:val="16"/>
+          <w:szCs w:val="18"/>
+          <w:lang w:eastAsia="pt-PT"/>
+        </w:rPr>
+        <w:t xml:space="preserve"> block </w:t>
+      </w:r>
+      <w:r>
+        <w:rPr>
+          <w:rFonts w:ascii="Menlo" w:eastAsia="Times New Roman" w:hAnsi="Menlo" w:cs="Menlo"/>
+          <w:color w:val="0000FF"/>
+          <w:sz w:val="16"/>
+          <w:szCs w:val="18"/>
+          <w:lang w:eastAsia="pt-PT"/>
+        </w:rPr>
+        <w:t>in</w:t>
+      </w:r>
+      <w:r>
+        <w:rPr>
+          <w:rFonts w:ascii="Menlo" w:eastAsia="Times New Roman" w:hAnsi="Menlo" w:cs="Menlo"/>
+          <w:color w:val="000000"/>
+          <w:sz w:val="16"/>
+          <w:szCs w:val="18"/>
+          <w:lang w:eastAsia="pt-PT"/>
+        </w:rPr>
+        <w:t xml:space="preserve"> </w:t>
+      </w:r>
+      <w:proofErr w:type="spellStart"/>
+      <w:proofErr w:type="gramStart"/>
+      <w:r>
+        <w:rPr>
+          <w:rFonts w:ascii="Menlo" w:eastAsia="Times New Roman" w:hAnsi="Menlo" w:cs="Menlo"/>
+          <w:color w:val="0000FF"/>
+          <w:sz w:val="16"/>
+          <w:szCs w:val="18"/>
+          <w:lang w:eastAsia="pt-PT"/>
+        </w:rPr>
+        <w:t>self</w:t>
+      </w:r>
+      <w:r>
+        <w:rPr>
+          <w:rFonts w:ascii="Menlo" w:eastAsia="Times New Roman" w:hAnsi="Menlo" w:cs="Menlo"/>
+          <w:color w:val="000000"/>
+          <w:sz w:val="16"/>
+          <w:szCs w:val="18"/>
+          <w:lang w:eastAsia="pt-PT"/>
+        </w:rPr>
+        <w:t>.blocks</w:t>
+      </w:r>
+      <w:proofErr w:type="spellEnd"/>
+      <w:proofErr w:type="gramEnd"/>
+      <w:r>
+        <w:rPr>
+          <w:rFonts w:ascii="Menlo" w:eastAsia="Times New Roman" w:hAnsi="Menlo" w:cs="Menlo"/>
+          <w:color w:val="000000"/>
+          <w:sz w:val="16"/>
+          <w:szCs w:val="18"/>
+          <w:lang w:eastAsia="pt-PT"/>
+        </w:rPr>
+        <w:t>:</w:t>
+      </w:r>
+    </w:p>
+    <w:p>
+      <w:pPr>
+        <w:shd w:val="clear" w:color="auto" w:fill="FFFFFF"/>
+        <w:spacing w:line="13.50pt" w:lineRule="atLeast"/>
+        <w:jc w:val="start"/>
+        <w:rPr>
+          <w:rFonts w:ascii="Menlo" w:eastAsia="Times New Roman" w:hAnsi="Menlo" w:cs="Menlo"/>
+          <w:color w:val="000000"/>
+          <w:sz w:val="16"/>
+          <w:szCs w:val="18"/>
+          <w:lang w:eastAsia="pt-PT"/>
+        </w:rPr>
+      </w:pPr>
+      <w:r>
+        <w:rPr>
+          <w:rFonts w:ascii="Menlo" w:eastAsia="Times New Roman" w:hAnsi="Menlo" w:cs="Menlo"/>
+          <w:color w:val="000000"/>
+          <w:sz w:val="16"/>
+          <w:szCs w:val="18"/>
+          <w:lang w:eastAsia="pt-PT"/>
+        </w:rPr>
+        <w:t xml:space="preserve">            </w:t>
+      </w:r>
+      <w:r>
+        <w:rPr>
+          <w:rFonts w:ascii="Menlo" w:eastAsia="Times New Roman" w:hAnsi="Menlo" w:cs="Menlo"/>
+          <w:color w:val="AF00DB"/>
+          <w:sz w:val="16"/>
+          <w:szCs w:val="18"/>
+          <w:lang w:eastAsia="pt-PT"/>
+        </w:rPr>
+        <w:t>if</w:t>
+      </w:r>
+      <w:r>
+        <w:rPr>
+          <w:rFonts w:ascii="Menlo" w:eastAsia="Times New Roman" w:hAnsi="Menlo" w:cs="Menlo"/>
+          <w:color w:val="000000"/>
+          <w:sz w:val="16"/>
+          <w:szCs w:val="18"/>
+          <w:lang w:eastAsia="pt-PT"/>
+        </w:rPr>
+        <w:t xml:space="preserve"> </w:t>
+      </w:r>
+      <w:proofErr w:type="spellStart"/>
+      <w:proofErr w:type="gramStart"/>
+      <w:r>
+        <w:rPr>
+          <w:rFonts w:ascii="Menlo" w:eastAsia="Times New Roman" w:hAnsi="Menlo" w:cs="Menlo"/>
+          <w:color w:val="000000"/>
+          <w:sz w:val="16"/>
+          <w:szCs w:val="18"/>
+          <w:lang w:eastAsia="pt-PT"/>
+        </w:rPr>
+        <w:t>block.color</w:t>
+      </w:r>
+      <w:proofErr w:type="spellEnd"/>
+      <w:proofErr w:type="gramEnd"/>
+      <w:r>
+        <w:rPr>
+          <w:rFonts w:ascii="Menlo" w:eastAsia="Times New Roman" w:hAnsi="Menlo" w:cs="Menlo"/>
+          <w:color w:val="000000"/>
+          <w:sz w:val="16"/>
+          <w:szCs w:val="18"/>
+          <w:lang w:eastAsia="pt-PT"/>
+        </w:rPr>
+        <w:t xml:space="preserve"> </w:t>
+      </w:r>
+      <w:r>
+        <w:rPr>
+          <w:rFonts w:ascii="Menlo" w:eastAsia="Times New Roman" w:hAnsi="Menlo" w:cs="Menlo"/>
+          <w:color w:val="0000FF"/>
+          <w:sz w:val="16"/>
+          <w:szCs w:val="18"/>
+          <w:lang w:eastAsia="pt-PT"/>
+        </w:rPr>
+        <w:t>in</w:t>
+      </w:r>
+      <w:r>
+        <w:rPr>
+          <w:rFonts w:ascii="Menlo" w:eastAsia="Times New Roman" w:hAnsi="Menlo" w:cs="Menlo"/>
+          <w:color w:val="000000"/>
+          <w:sz w:val="16"/>
+          <w:szCs w:val="18"/>
+          <w:lang w:eastAsia="pt-PT"/>
+        </w:rPr>
+        <w:t xml:space="preserve"> colors:</w:t>
+      </w:r>
+    </w:p>
+    <w:p>
+      <w:pPr>
+        <w:shd w:val="clear" w:color="auto" w:fill="FFFFFF"/>
+        <w:spacing w:line="13.50pt" w:lineRule="atLeast"/>
+        <w:jc w:val="start"/>
+        <w:rPr>
+          <w:rFonts w:ascii="Menlo" w:eastAsia="Times New Roman" w:hAnsi="Menlo" w:cs="Menlo"/>
+          <w:color w:val="000000"/>
+          <w:sz w:val="16"/>
+          <w:szCs w:val="18"/>
+          <w:lang w:eastAsia="pt-PT"/>
+        </w:rPr>
+      </w:pPr>
+      <w:r>
+        <w:rPr>
+          <w:rFonts w:ascii="Menlo" w:eastAsia="Times New Roman" w:hAnsi="Menlo" w:cs="Menlo"/>
+          <w:color w:val="000000"/>
+          <w:sz w:val="16"/>
+          <w:szCs w:val="18"/>
+          <w:lang w:eastAsia="pt-PT"/>
+        </w:rPr>
+        <w:t xml:space="preserve">                </w:t>
+      </w:r>
+      <w:r>
+        <w:rPr>
+          <w:rFonts w:ascii="Menlo" w:eastAsia="Times New Roman" w:hAnsi="Menlo" w:cs="Menlo"/>
+          <w:color w:val="AF00DB"/>
+          <w:sz w:val="16"/>
+          <w:szCs w:val="18"/>
+          <w:lang w:eastAsia="pt-PT"/>
+        </w:rPr>
+        <w:t>return</w:t>
+      </w:r>
+      <w:r>
+        <w:rPr>
+          <w:rFonts w:ascii="Menlo" w:eastAsia="Times New Roman" w:hAnsi="Menlo" w:cs="Menlo"/>
+          <w:color w:val="000000"/>
+          <w:sz w:val="16"/>
+          <w:szCs w:val="18"/>
+          <w:lang w:eastAsia="pt-PT"/>
+        </w:rPr>
+        <w:t xml:space="preserve"> </w:t>
+      </w:r>
+      <w:r>
+        <w:rPr>
+          <w:rFonts w:ascii="Menlo" w:eastAsia="Times New Roman" w:hAnsi="Menlo" w:cs="Menlo"/>
+          <w:color w:val="0000FF"/>
+          <w:sz w:val="16"/>
+          <w:szCs w:val="18"/>
+          <w:lang w:eastAsia="pt-PT"/>
+        </w:rPr>
+        <w:t>False</w:t>
+      </w:r>
+    </w:p>
+    <w:p>
+      <w:pPr>
+        <w:shd w:val="clear" w:color="auto" w:fill="FFFFFF"/>
+        <w:spacing w:line="13.50pt" w:lineRule="atLeast"/>
+        <w:jc w:val="start"/>
+        <w:rPr>
+          <w:rFonts w:ascii="Menlo" w:eastAsia="Times New Roman" w:hAnsi="Menlo" w:cs="Menlo"/>
+          <w:color w:val="000000"/>
+          <w:sz w:val="16"/>
+          <w:szCs w:val="18"/>
+          <w:lang w:eastAsia="pt-PT"/>
+        </w:rPr>
+      </w:pPr>
+      <w:r>
+        <w:rPr>
+          <w:rFonts w:ascii="Menlo" w:eastAsia="Times New Roman" w:hAnsi="Menlo" w:cs="Menlo"/>
+          <w:color w:val="000000"/>
+          <w:sz w:val="16"/>
+          <w:szCs w:val="18"/>
+          <w:lang w:eastAsia="pt-PT"/>
+        </w:rPr>
+        <w:t xml:space="preserve">            </w:t>
+      </w:r>
+      <w:r>
+        <w:rPr>
+          <w:rFonts w:ascii="Menlo" w:eastAsia="Times New Roman" w:hAnsi="Menlo" w:cs="Menlo"/>
+          <w:color w:val="AF00DB"/>
+          <w:sz w:val="16"/>
+          <w:szCs w:val="18"/>
+          <w:lang w:eastAsia="pt-PT"/>
+        </w:rPr>
+        <w:t>else</w:t>
+      </w:r>
+      <w:r>
+        <w:rPr>
+          <w:rFonts w:ascii="Menlo" w:eastAsia="Times New Roman" w:hAnsi="Menlo" w:cs="Menlo"/>
+          <w:color w:val="000000"/>
+          <w:sz w:val="16"/>
+          <w:szCs w:val="18"/>
+          <w:lang w:eastAsia="pt-PT"/>
+        </w:rPr>
+        <w:t>:</w:t>
+      </w:r>
+    </w:p>
+    <w:p>
+      <w:pPr>
+        <w:shd w:val="clear" w:color="auto" w:fill="FFFFFF"/>
+        <w:spacing w:line="13.50pt" w:lineRule="atLeast"/>
+        <w:jc w:val="start"/>
+        <w:rPr>
+          <w:rFonts w:ascii="Menlo" w:eastAsia="Times New Roman" w:hAnsi="Menlo" w:cs="Menlo"/>
+          <w:color w:val="000000"/>
+          <w:sz w:val="16"/>
+          <w:szCs w:val="18"/>
+          <w:lang w:eastAsia="pt-PT"/>
+        </w:rPr>
+      </w:pPr>
+      <w:r>
+        <w:rPr>
+          <w:rFonts w:ascii="Menlo" w:eastAsia="Times New Roman" w:hAnsi="Menlo" w:cs="Menlo"/>
+          <w:color w:val="000000"/>
+          <w:sz w:val="16"/>
+          <w:szCs w:val="18"/>
+          <w:lang w:eastAsia="pt-PT"/>
+        </w:rPr>
+        <w:t xml:space="preserve">                </w:t>
+      </w:r>
+      <w:proofErr w:type="spellStart"/>
+      <w:proofErr w:type="gramStart"/>
+      <w:r>
+        <w:rPr>
+          <w:rFonts w:ascii="Menlo" w:eastAsia="Times New Roman" w:hAnsi="Menlo" w:cs="Menlo"/>
+          <w:color w:val="000000"/>
+          <w:sz w:val="16"/>
+          <w:szCs w:val="18"/>
+          <w:lang w:eastAsia="pt-PT"/>
+        </w:rPr>
+        <w:t>colors.append</w:t>
+      </w:r>
+      <w:proofErr w:type="spellEnd"/>
+      <w:proofErr w:type="gramEnd"/>
+      <w:r>
+        <w:rPr>
+          <w:rFonts w:ascii="Menlo" w:eastAsia="Times New Roman" w:hAnsi="Menlo" w:cs="Menlo"/>
+          <w:color w:val="000000"/>
+          <w:sz w:val="16"/>
+          <w:szCs w:val="18"/>
+          <w:lang w:eastAsia="pt-PT"/>
+        </w:rPr>
+        <w:t>(</w:t>
+      </w:r>
+      <w:proofErr w:type="spellStart"/>
+      <w:r>
+        <w:rPr>
+          <w:rFonts w:ascii="Menlo" w:eastAsia="Times New Roman" w:hAnsi="Menlo" w:cs="Menlo"/>
+          <w:color w:val="000000"/>
+          <w:sz w:val="16"/>
+          <w:szCs w:val="18"/>
+          <w:lang w:eastAsia="pt-PT"/>
+        </w:rPr>
+        <w:t>block.color</w:t>
+      </w:r>
+      <w:proofErr w:type="spellEnd"/>
+      <w:r>
+        <w:rPr>
+          <w:rFonts w:ascii="Menlo" w:eastAsia="Times New Roman" w:hAnsi="Menlo" w:cs="Menlo"/>
+          <w:color w:val="000000"/>
+          <w:sz w:val="16"/>
+          <w:szCs w:val="18"/>
+          <w:lang w:eastAsia="pt-PT"/>
+        </w:rPr>
+        <w:t>)</w:t>
+      </w:r>
+    </w:p>
+    <w:p>
+      <w:pPr>
+        <w:shd w:val="clear" w:color="auto" w:fill="FFFFFF"/>
+        <w:spacing w:line="13.50pt" w:lineRule="atLeast"/>
+        <w:jc w:val="start"/>
+        <w:rPr>
+          <w:rFonts w:ascii="Menlo" w:eastAsia="Times New Roman" w:hAnsi="Menlo" w:cs="Menlo"/>
+          <w:color w:val="000000"/>
+          <w:sz w:val="16"/>
+          <w:szCs w:val="18"/>
+          <w:lang w:val="pt-PT" w:eastAsia="pt-PT"/>
+        </w:rPr>
+      </w:pPr>
+      <w:r>
+        <w:rPr>
+          <w:rFonts w:ascii="Menlo" w:eastAsia="Times New Roman" w:hAnsi="Menlo" w:cs="Menlo"/>
+          <w:color w:val="000000"/>
+          <w:sz w:val="16"/>
+          <w:szCs w:val="18"/>
+          <w:lang w:eastAsia="pt-PT"/>
+        </w:rPr>
+        <w:t xml:space="preserve">        </w:t>
+      </w:r>
+      <w:proofErr w:type="spellStart"/>
+      <w:r>
+        <w:rPr>
+          <w:rFonts w:ascii="Menlo" w:eastAsia="Times New Roman" w:hAnsi="Menlo" w:cs="Menlo"/>
+          <w:color w:val="AF00DB"/>
+          <w:sz w:val="16"/>
+          <w:szCs w:val="18"/>
+          <w:lang w:val="pt-PT" w:eastAsia="pt-PT"/>
+        </w:rPr>
+        <w:t>return</w:t>
+      </w:r>
+      <w:proofErr w:type="spellEnd"/>
+      <w:r>
+        <w:rPr>
+          <w:rFonts w:ascii="Menlo" w:eastAsia="Times New Roman" w:hAnsi="Menlo" w:cs="Menlo"/>
+          <w:color w:val="000000"/>
+          <w:sz w:val="16"/>
+          <w:szCs w:val="18"/>
+          <w:lang w:val="pt-PT" w:eastAsia="pt-PT"/>
+        </w:rPr>
+        <w:t xml:space="preserve"> </w:t>
+      </w:r>
+      <w:proofErr w:type="spellStart"/>
+      <w:r>
+        <w:rPr>
+          <w:rFonts w:ascii="Menlo" w:eastAsia="Times New Roman" w:hAnsi="Menlo" w:cs="Menlo"/>
+          <w:color w:val="0000FF"/>
+          <w:sz w:val="16"/>
+          <w:szCs w:val="18"/>
+          <w:lang w:val="pt-PT" w:eastAsia="pt-PT"/>
+        </w:rPr>
+        <w:t>True</w:t>
+      </w:r>
+      <w:proofErr w:type="spellEnd"/>
+    </w:p>
+    <w:p>
+      <w:pPr>
+        <w:pStyle w:val="Corpodetexto"/>
+        <w:ind w:firstLine="0pt"/>
+        <w:rPr>
+          <w:lang w:val="pt-PT"/>
+        </w:rPr>
+      </w:pPr>
+    </w:p>
+    <w:p>
+      <w:pPr>
+        <w:pStyle w:val="Corpodetexto"/>
+        <w:rPr>
+          <w:lang w:val="pt-PT"/>
+        </w:rPr>
+      </w:pPr>
+      <w:r>
+        <w:rPr>
+          <w:lang w:val="pt-PT"/>
+        </w:rPr>
+        <w:t xml:space="preserve">Além das implementações básicas para o jogo funcionar também está incorporado na aplicação a habilidade de ler os níveis de um ficheiro </w:t>
+      </w:r>
+      <w:proofErr w:type="spellStart"/>
+      <w:r>
+        <w:rPr>
+          <w:lang w:val="pt-PT"/>
+        </w:rPr>
+        <w:t>json</w:t>
+      </w:r>
+      <w:proofErr w:type="spellEnd"/>
+      <w:r>
+        <w:rPr>
+          <w:lang w:val="pt-PT"/>
+        </w:rPr>
+        <w:t xml:space="preserve"> (</w:t>
+      </w:r>
+      <w:proofErr w:type="spellStart"/>
+      <w:proofErr w:type="gramStart"/>
+      <w:r>
+        <w:rPr>
+          <w:lang w:val="pt-PT"/>
+        </w:rPr>
+        <w:t>levels.json</w:t>
+      </w:r>
+      <w:proofErr w:type="spellEnd"/>
+      <w:proofErr w:type="gramEnd"/>
+      <w:r>
+        <w:rPr>
+          <w:lang w:val="pt-PT"/>
+        </w:rPr>
+        <w:t xml:space="preserve">) dividido em diferentes dificuldades. Além disso também apresenta uma interface, permitindo que o utilizador visualize o jogo e faça ações de forma mais intuitiva e simples. Para o utilizador poder jogar o jogo tem que carregar em </w:t>
+      </w:r>
+      <w:r>
+        <w:rPr>
+          <w:b/>
+          <w:i/>
+          <w:lang w:val="pt-PT"/>
+        </w:rPr>
+        <w:t>Play</w:t>
+      </w:r>
+      <w:r>
+        <w:rPr>
+          <w:lang w:val="pt-PT"/>
+        </w:rPr>
+        <w:t>, selecionar um bloco com o rato e escolher o movimento que pretende fazer usando as setas do seu teclado. Também está implementada uma opção de ajuda (</w:t>
+      </w:r>
+      <w:proofErr w:type="spellStart"/>
+      <w:r>
+        <w:rPr>
+          <w:b/>
+          <w:i/>
+          <w:lang w:val="pt-PT"/>
+        </w:rPr>
+        <w:t>Hint</w:t>
+      </w:r>
+      <w:proofErr w:type="spellEnd"/>
+      <w:r>
+        <w:rPr>
+          <w:lang w:val="pt-PT"/>
+        </w:rPr>
+        <w:t>), que dá ao utilizador, se estiver a jogar, o melhor movimento para o jogo no seu estado atual.</w:t>
+      </w:r>
+    </w:p>
+    <w:p>
+      <w:pPr>
+        <w:pStyle w:val="Corpodetexto"/>
+        <w:rPr>
+          <w:lang w:val="pt-PT"/>
+        </w:rPr>
+      </w:pPr>
+      <w:r>
+        <w:rPr>
+          <w:lang w:val="pt-PT"/>
+        </w:rPr>
+        <w:t xml:space="preserve">Para o desenvolvimento da Inteligência Artificial tivemos que criar uma função computasse todas as jogadas possíveis </w:t>
+      </w:r>
+      <w:r>
+        <w:rPr>
+          <w:lang w:val="pt-PT"/>
+        </w:rPr>
+        <w:lastRenderedPageBreak/>
+        <w:t xml:space="preserve">num determinado estado de jogo. Esta função é </w:t>
+      </w:r>
+      <w:proofErr w:type="spellStart"/>
+      <w:r>
+        <w:rPr>
+          <w:b/>
+          <w:i/>
+          <w:lang w:val="pt-PT"/>
+        </w:rPr>
+        <w:t>get_game_moves</w:t>
+      </w:r>
+      <w:proofErr w:type="spellEnd"/>
+      <w:r>
+        <w:rPr>
+          <w:b/>
+          <w:i/>
+          <w:lang w:val="pt-PT"/>
+        </w:rPr>
+        <w:t>(game)</w:t>
+      </w:r>
+      <w:r>
+        <w:rPr>
+          <w:lang w:val="pt-PT"/>
+        </w:rPr>
+        <w:t xml:space="preserve"> que recebe como parâmetro um jogo e retorna um array de objetos do tipo </w:t>
+      </w:r>
+      <w:r>
+        <w:rPr>
+          <w:b/>
+          <w:i/>
+          <w:lang w:val="pt-PT"/>
+        </w:rPr>
+        <w:t>([</w:t>
+      </w:r>
+      <w:proofErr w:type="spellStart"/>
+      <w:r>
+        <w:rPr>
+          <w:b/>
+          <w:i/>
+          <w:lang w:val="pt-PT"/>
+        </w:rPr>
+        <w:t>block_index</w:t>
+      </w:r>
+      <w:proofErr w:type="spellEnd"/>
+      <w:r>
+        <w:rPr>
+          <w:b/>
+          <w:i/>
+          <w:lang w:val="pt-PT"/>
+        </w:rPr>
+        <w:t xml:space="preserve">, </w:t>
+      </w:r>
+      <w:proofErr w:type="spellStart"/>
+      <w:r>
+        <w:rPr>
+          <w:b/>
+          <w:i/>
+          <w:lang w:val="pt-PT"/>
+        </w:rPr>
+        <w:t>movement</w:t>
+      </w:r>
+      <w:proofErr w:type="spellEnd"/>
+      <w:r>
+        <w:rPr>
+          <w:b/>
+          <w:i/>
+          <w:lang w:val="pt-PT"/>
+        </w:rPr>
+        <w:t xml:space="preserve">], </w:t>
+      </w:r>
+      <w:proofErr w:type="spellStart"/>
+      <w:r>
+        <w:rPr>
+          <w:b/>
+          <w:i/>
+          <w:lang w:val="pt-PT"/>
+        </w:rPr>
+        <w:t>new_game</w:t>
+      </w:r>
+      <w:proofErr w:type="spellEnd"/>
+      <w:r>
+        <w:rPr>
+          <w:b/>
+          <w:i/>
+          <w:lang w:val="pt-PT"/>
+        </w:rPr>
+        <w:t>)</w:t>
+      </w:r>
+      <w:r>
+        <w:rPr>
+          <w:lang w:val="pt-PT"/>
+        </w:rPr>
+        <w:t xml:space="preserve">. Cada objeto corresponde a um estado "filho" do dado em que </w:t>
+      </w:r>
+      <w:proofErr w:type="spellStart"/>
+      <w:r>
+        <w:rPr>
+          <w:b/>
+          <w:i/>
+          <w:lang w:val="pt-PT"/>
+        </w:rPr>
+        <w:t>block_index</w:t>
+      </w:r>
+      <w:proofErr w:type="spellEnd"/>
+      <w:r>
+        <w:rPr>
+          <w:lang w:val="pt-PT"/>
+        </w:rPr>
+        <w:t xml:space="preserve"> corresponde ao índice do bloco movido, </w:t>
+      </w:r>
+      <w:proofErr w:type="spellStart"/>
+      <w:r>
+        <w:rPr>
+          <w:b/>
+          <w:i/>
+          <w:lang w:val="pt-PT"/>
+        </w:rPr>
+        <w:t>movement</w:t>
+      </w:r>
+      <w:proofErr w:type="spellEnd"/>
+      <w:r>
+        <w:rPr>
+          <w:lang w:val="pt-PT"/>
+        </w:rPr>
+        <w:t xml:space="preserve"> é uma </w:t>
+      </w:r>
+      <w:proofErr w:type="spellStart"/>
+      <w:r>
+        <w:rPr>
+          <w:lang w:val="pt-PT"/>
+        </w:rPr>
+        <w:t>string</w:t>
+      </w:r>
+      <w:proofErr w:type="spellEnd"/>
+      <w:r>
+        <w:rPr>
+          <w:lang w:val="pt-PT"/>
+        </w:rPr>
+        <w:t xml:space="preserve"> (</w:t>
+      </w:r>
+      <w:proofErr w:type="spellStart"/>
+      <w:r>
+        <w:rPr>
+          <w:b/>
+          <w:i/>
+          <w:lang w:val="pt-PT"/>
+        </w:rPr>
+        <w:t>up</w:t>
+      </w:r>
+      <w:proofErr w:type="spellEnd"/>
+      <w:r>
+        <w:rPr>
+          <w:lang w:val="pt-PT"/>
+        </w:rPr>
+        <w:t xml:space="preserve">, </w:t>
+      </w:r>
+      <w:proofErr w:type="spellStart"/>
+      <w:r>
+        <w:rPr>
+          <w:b/>
+          <w:i/>
+          <w:lang w:val="pt-PT"/>
+        </w:rPr>
+        <w:t>down</w:t>
+      </w:r>
+      <w:proofErr w:type="spellEnd"/>
+      <w:r>
+        <w:rPr>
+          <w:lang w:val="pt-PT"/>
+        </w:rPr>
+        <w:t xml:space="preserve">, </w:t>
+      </w:r>
+      <w:proofErr w:type="spellStart"/>
+      <w:r>
+        <w:rPr>
+          <w:b/>
+          <w:i/>
+          <w:lang w:val="pt-PT"/>
+        </w:rPr>
+        <w:t>left</w:t>
+      </w:r>
+      <w:proofErr w:type="spellEnd"/>
+      <w:r>
+        <w:rPr>
+          <w:lang w:val="pt-PT"/>
+        </w:rPr>
+        <w:t xml:space="preserve">, </w:t>
+      </w:r>
+      <w:proofErr w:type="spellStart"/>
+      <w:r>
+        <w:rPr>
+          <w:b/>
+          <w:i/>
+          <w:lang w:val="pt-PT"/>
+        </w:rPr>
+        <w:t>right</w:t>
+      </w:r>
+      <w:proofErr w:type="spellEnd"/>
+      <w:r>
+        <w:rPr>
+          <w:lang w:val="pt-PT"/>
+        </w:rPr>
+        <w:t xml:space="preserve">) representando o movimento aplicado ao bloco, e o </w:t>
+      </w:r>
+      <w:proofErr w:type="spellStart"/>
+      <w:r>
+        <w:rPr>
+          <w:b/>
+          <w:i/>
+          <w:lang w:val="pt-PT"/>
+        </w:rPr>
+        <w:t>new_game</w:t>
+      </w:r>
+      <w:proofErr w:type="spellEnd"/>
+      <w:r>
+        <w:rPr>
+          <w:lang w:val="pt-PT"/>
+        </w:rPr>
+        <w:t xml:space="preserve"> é o novo estado resultante. Também foi necessário implementarmos várias heurísticas. Optamos assim por desenvolver 3 delas, duas muito semelhantes entre si uma vez que ambas calculam a distância entre todas as peças da mesma cor, mas uma utiliza a distância “Euclidiana” e outra a distância de “Manhattan”. A terceira é uma estimativa do número de movimentos necessários retornando o número de blocos "a mais" no jogo multiplicado por 6 (porque 6 é o número máximo de movimentos, considerando um caminho livre, entre 2 blocos, cada um em cantos opostos).</w:t>
+      </w:r>
+    </w:p>
+    <w:p>
+      <w:pPr>
+        <w:pStyle w:val="Corpodetexto"/>
+      </w:pPr>
+    </w:p>
+    <w:p>
+      <w:pPr>
+        <w:pStyle w:val="Ttulo1"/>
+        <w:rPr>
+          <w:lang w:val="pt-PT"/>
+        </w:rPr>
+      </w:pPr>
+      <w:r>
+        <w:t>Algoritmos de Pesquisa</w:t>
+      </w:r>
+    </w:p>
+    <w:p>
+      <w:pPr>
+        <w:pStyle w:val="Corpodetexto"/>
+        <w:rPr>
+          <w:lang w:val="pt-PT"/>
+        </w:rPr>
+      </w:pPr>
+      <w:r>
+        <w:rPr>
+          <w:lang w:val="pt-PT"/>
+        </w:rPr>
+        <w:t xml:space="preserve">Neste trabalho foram implementados todos os algoritmos de pesquisa pedidos, sendo eles: pesquisa em largura; pesquisa em profundidade; aprofundamento progressivo; custo uniforme; pesquisa gulosa; Algoritmo A*. </w:t>
+      </w:r>
+    </w:p>
+    <w:p>
+      <w:pPr>
+        <w:pStyle w:val="Corpodetexto"/>
+        <w:rPr>
+          <w:lang w:val="pt-PT"/>
+        </w:rPr>
+      </w:pPr>
+      <w:r>
+        <w:rPr>
+          <w:lang w:val="pt-PT"/>
+        </w:rPr>
+        <w:t xml:space="preserve">Na implementação de todos os algoritmos foi criada uma lista denominada </w:t>
+      </w:r>
+      <w:proofErr w:type="spellStart"/>
+      <w:r>
+        <w:rPr>
+          <w:b/>
+          <w:i/>
+          <w:lang w:val="pt-PT"/>
+        </w:rPr>
+        <w:t>visited</w:t>
+      </w:r>
+      <w:proofErr w:type="spellEnd"/>
+      <w:r>
+        <w:rPr>
+          <w:b/>
+          <w:lang w:val="pt-PT"/>
+        </w:rPr>
+        <w:t xml:space="preserve">, </w:t>
+      </w:r>
+      <w:r>
+        <w:rPr>
+          <w:lang w:val="pt-PT"/>
+        </w:rPr>
+        <w:t xml:space="preserve">onde são guardados todos os nós já explorados. Em vez de utilizarmos uma fila de prioridade, como seria mais aconselhável para obter melhor eficiência, decidimos utilizar uma simples lista pois não conseguíamos assegurar a ordem correta dos nós quando se adicionavam à fila de prioridade. A lista </w:t>
+      </w:r>
+      <w:proofErr w:type="spellStart"/>
+      <w:r>
+        <w:rPr>
+          <w:b/>
+          <w:i/>
+          <w:lang w:val="pt-PT"/>
+        </w:rPr>
+        <w:t>visited</w:t>
+      </w:r>
+      <w:proofErr w:type="spellEnd"/>
+      <w:r>
+        <w:rPr>
+          <w:lang w:val="pt-PT"/>
+        </w:rPr>
+        <w:t xml:space="preserve"> é utilizada sempre que é explorado um novo nó para verificar se os seus filhos representam um estado de jogo que já tenha sido explorado. Esta, evita que se formem ciclos indesejados permitindo assim que os algoritmos sejam mais eficientes.</w:t>
+      </w:r>
+    </w:p>
+    <w:p>
+      <w:pPr>
+        <w:pStyle w:val="Corpodetexto"/>
+        <w:rPr>
+          <w:lang w:val="pt-PT"/>
+        </w:rPr>
+      </w:pPr>
+      <w:r>
+        <w:rPr>
+          <w:lang w:val="pt-PT"/>
+        </w:rPr>
+        <w:t>Os algoritmos de pesquisa em largura (</w:t>
+      </w:r>
+      <w:proofErr w:type="spellStart"/>
+      <w:r>
+        <w:rPr>
+          <w:b/>
+          <w:i/>
+          <w:lang w:val="pt-PT"/>
+        </w:rPr>
+        <w:t>bfs</w:t>
+      </w:r>
+      <w:proofErr w:type="spellEnd"/>
+      <w:r>
+        <w:rPr>
+          <w:lang w:val="pt-PT"/>
+        </w:rPr>
+        <w:t>) e em profundidade (</w:t>
+      </w:r>
+      <w:proofErr w:type="spellStart"/>
+      <w:r>
+        <w:rPr>
+          <w:b/>
+          <w:i/>
+          <w:lang w:val="pt-PT"/>
+        </w:rPr>
+        <w:t>dfs</w:t>
+      </w:r>
+      <w:proofErr w:type="spellEnd"/>
+      <w:r>
+        <w:rPr>
+          <w:lang w:val="pt-PT"/>
+        </w:rPr>
+        <w:t xml:space="preserve">) têm uma implementação muito semelhante, ambos possuem uma lista com nome </w:t>
+      </w:r>
+      <w:proofErr w:type="spellStart"/>
+      <w:r>
+        <w:rPr>
+          <w:b/>
+          <w:i/>
+          <w:lang w:val="pt-PT"/>
+        </w:rPr>
         <w:t>queue</w:t>
       </w:r>
       <w:proofErr w:type="spellEnd"/>
@@ -3129,36 +5962,69 @@
         <w:rPr>
           <w:lang w:val="pt-PT"/>
         </w:rPr>
+        <w:t xml:space="preserve"> que contém os nós que vão ser explorados. Cada nó contém o estado do jogo e os movimentos necessários para chegar ao estado do jogo ([</w:t>
+      </w:r>
+      <w:r>
+        <w:rPr>
+          <w:b/>
+          <w:i/>
+          <w:lang w:val="pt-PT"/>
+        </w:rPr>
+        <w:t>game</w:t>
+      </w:r>
+      <w:r>
+        <w:rPr>
+          <w:lang w:val="pt-PT"/>
+        </w:rPr>
+        <w:t xml:space="preserve">, </w:t>
+      </w:r>
+      <w:proofErr w:type="spellStart"/>
+      <w:r>
+        <w:rPr>
+          <w:b/>
+          <w:i/>
+          <w:lang w:val="pt-PT"/>
+        </w:rPr>
+        <w:t>path</w:t>
+      </w:r>
+      <w:proofErr w:type="spellEnd"/>
+      <w:r>
+        <w:rPr>
+          <w:lang w:val="pt-PT"/>
+        </w:rPr>
+        <w:t xml:space="preserve">]). O algoritmo é executado enquanto houver nós para explorar na lista </w:t>
+      </w:r>
+      <w:proofErr w:type="spellStart"/>
+      <w:r>
+        <w:rPr>
+          <w:b/>
+          <w:i/>
+          <w:lang w:val="pt-PT"/>
+        </w:rPr>
+        <w:t>queue</w:t>
+      </w:r>
+      <w:proofErr w:type="spellEnd"/>
+      <w:r>
+        <w:rPr>
+          <w:lang w:val="pt-PT"/>
+        </w:rPr>
+        <w:t xml:space="preserve">. Para cada nó a ser explorado é primeiramente verificado se o estado do jogo do nó corresponde a um estado final, se tal não acontecer então são calculados os seus filhos (conjunto de movimentos possíveis a partir do estado do jogo do nó pai). A única diferença entre os algoritmos de pesquisa em profundidade e de pesquisa em largura está na posição onde são inseridos os nós filhos na lista </w:t>
+      </w:r>
+      <w:proofErr w:type="spellStart"/>
+      <w:r>
+        <w:rPr>
+          <w:b/>
+          <w:i/>
+          <w:lang w:val="pt-PT"/>
+        </w:rPr>
+        <w:t>queue</w:t>
+      </w:r>
+      <w:proofErr w:type="spellEnd"/>
+      <w:r>
+        <w:rPr>
+          <w:lang w:val="pt-PT"/>
+        </w:rPr>
         <w:t>, no caso da pesquisa em profundidade são inseridos no início da lista e na pesquisa em largura são inseridos no final.</w:t>
-      </w:r>
-    </w:p>
-    <w:p>
-      <w:pPr>
-        <w:pStyle w:val="Corpodetexto"/>
-        <w:rPr>
-          <w:lang w:val="pt-PT"/>
-        </w:rPr>
-      </w:pPr>
-      <w:r>
-        <w:rPr>
-          <w:lang w:val="pt-PT"/>
-        </w:rPr>
-        <w:t>Para os algoritmos de pesquisa inteligente (pesquisa gulosa e Algoritmo A*) foram desenvolvidas 3 funções para a heurística do tabuleiro: a primeira função calcula a soma das distâncias em linha reta entre todas as peças da mesma cor; a segunda calcula a soma das distâncias “</w:t>
-      </w:r>
-      <w:proofErr w:type="spellStart"/>
-      <w:r>
-        <w:rPr>
-          <w:i/>
-          <w:lang w:val="pt-PT"/>
-        </w:rPr>
-        <w:t>manhattan</w:t>
-      </w:r>
-      <w:proofErr w:type="spellEnd"/>
-      <w:r>
-        <w:rPr>
-          <w:lang w:val="pt-PT"/>
-        </w:rPr>
-        <w:t>” entre todas as peças da mesma cor; por fim, a terceira heurística calcula um valor estimado do número de movimentos necessários para agrupar todas as peças da mesma cor.</w:t>
       </w:r>
     </w:p>
     <w:p>
@@ -3442,7 +6308,6 @@
         <w:rPr>
           <w:lang w:val="pt-PT"/>
         </w:rPr>
-        <w:lastRenderedPageBreak/>
         <w:t>Todos os algoritmos retornam os movimentos calculados para chegar a um estado final (</w:t>
       </w:r>
       <w:proofErr w:type="spellStart"/>
@@ -3646,6 +6511,7 @@
         <w:rPr>
           <w:lang w:val="pt-PT"/>
         </w:rPr>
+        <w:lastRenderedPageBreak/>
         <w:t>- Dado que o custo de cada movimento é sempre igual, e apesar de não fazer muito sentido no contexto do nosso problema, foram igualmente feitos testes para o método de custo uniforme.</w:t>
       </w:r>
     </w:p>
@@ -3695,6 +6561,9 @@
       <w:pPr>
         <w:pStyle w:val="Ttulo5"/>
         <w:jc w:val="both"/>
+        <w:rPr>
+          <w:lang w:val="pt-PT"/>
+        </w:rPr>
       </w:pPr>
     </w:p>
     <w:p>
@@ -6951,7 +9820,7 @@
 </file>
 
 <file path=customXml/itemProps1.xml><?xml version="1.0" encoding="utf-8"?>
-<ds:datastoreItem xmlns:ds="http://purl.oclc.org/ooxml/officeDocument/customXml" ds:itemID="{7C18FE7C-48D8-7148-B3A9-C9A5D83EFE64}">
+<ds:datastoreItem xmlns:ds="http://purl.oclc.org/ooxml/officeDocument/customXml" ds:itemID="{AC93495F-6FCA-914E-830A-132BECA7DB08}">
   <ds:schemaRefs>
     <ds:schemaRef ds:uri="http://schemas.openxmlformats.org/officeDocument/2006/bibliography"/>
   </ds:schemaRefs>

</xml_diff>